<commit_message>
keel article sup material
</commit_message>
<xml_diff>
--- a/keel_article/Keel_Article_Supp_Mat.docx
+++ b/keel_article/Keel_Article_Supp_Mat.docx
@@ -78,12 +78,10 @@
       </w:pPr>
       <w:r>
         <w:rPr/>
-      </w:r>
-      <w:r>
         <mc:AlternateContent>
           <mc:Choice Requires="wps">
             <w:drawing>
-              <wp:anchor behindDoc="0" distT="0" distB="0" distL="0" distR="0" simplePos="0" locked="0" layoutInCell="1" allowOverlap="1" relativeHeight="6">
+              <wp:anchor behindDoc="0" distT="0" distB="0" distL="0" distR="0" simplePos="0" locked="0" layoutInCell="1" allowOverlap="1" relativeHeight="4">
                 <wp:simplePos x="0" y="0"/>
                 <wp:positionH relativeFrom="column">
                   <wp:align>center</wp:align>
@@ -91,21 +89,33 @@
                 <wp:positionV relativeFrom="paragraph">
                   <wp:posOffset>635</wp:posOffset>
                 </wp:positionV>
-                <wp:extent cx="6120130" cy="2477135"/>
+                <wp:extent cx="6120765" cy="2477770"/>
                 <wp:effectExtent l="0" t="0" r="0" b="0"/>
                 <wp:wrapSquare wrapText="largest"/>
                 <wp:docPr id="1" name="Quadro1"/>
                 <a:graphic xmlns:a="http://schemas.openxmlformats.org/drawingml/2006/main">
                   <a:graphicData uri="http://schemas.microsoft.com/office/word/2010/wordprocessingShape">
                     <wps:wsp>
-                      <wps:cNvSpPr txBox="1"/>
+                      <wps:cNvSpPr/>
                       <wps:spPr>
                         <a:xfrm>
                           <a:off x="0" y="0"/>
-                          <a:ext cx="6120130" cy="2477135"/>
+                          <a:ext cx="6120000" cy="2477160"/>
                         </a:xfrm>
-                        <a:prstGeom prst="rect"/>
+                        <a:prstGeom prst="rect">
+                          <a:avLst/>
+                        </a:prstGeom>
+                        <a:noFill/>
+                        <a:ln>
+                          <a:noFill/>
+                        </a:ln>
                       </wps:spPr>
+                      <wps:style>
+                        <a:lnRef idx="0"/>
+                        <a:fillRef idx="0"/>
+                        <a:effectRef idx="0"/>
+                        <a:fontRef idx="minor"/>
+                      </wps:style>
                       <wps:txbx>
                         <w:txbxContent>
                           <w:p>
@@ -122,7 +132,7 @@
                                 <wp:inline distT="0" distB="0" distL="0" distR="0">
                                   <wp:extent cx="6120130" cy="1699895"/>
                                   <wp:effectExtent l="0" t="0" r="0" b="0"/>
-                                  <wp:docPr id="2" name="Figura1" descr="" title=""/>
+                                  <wp:docPr id="3" name="Figura1" descr="" title=""/>
                                   <wp:cNvGraphicFramePr>
                                     <a:graphicFrameLocks xmlns:a="http://schemas.openxmlformats.org/drawingml/2006/main" noChangeAspect="1"/>
                                   </wp:cNvGraphicFramePr>
@@ -130,7 +140,7 @@
                                     <a:graphicData uri="http://schemas.openxmlformats.org/drawingml/2006/picture">
                                       <pic:pic xmlns:pic="http://schemas.openxmlformats.org/drawingml/2006/picture">
                                         <pic:nvPicPr>
-                                          <pic:cNvPr id="2" name="Figura1" descr="" title=""/>
+                                          <pic:cNvPr id="3" name="Figura1" descr="" title=""/>
                                           <pic:cNvPicPr>
                                             <a:picLocks noChangeAspect="1" noChangeArrowheads="1"/>
                                           </pic:cNvPicPr>
@@ -155,6 +165,9 @@
                                   </a:graphic>
                                 </wp:inline>
                               </w:drawing>
+                            </w:r>
+                            <w:r>
+                              <w:rPr/>
                               <w:t xml:space="preserve">Figura </w:t>
                             </w:r>
                             <w:r>
@@ -184,7 +197,7 @@
                           </w:p>
                         </w:txbxContent>
                       </wps:txbx>
-                      <wps:bodyPr anchor="t" lIns="0" tIns="0" rIns="0" bIns="0">
+                      <wps:bodyPr lIns="0" rIns="0" tIns="0" bIns="0">
                         <a:noAutofit/>
                       </wps:bodyPr>
                     </wps:wsp>
@@ -195,8 +208,11 @@
           </mc:Choice>
           <mc:Fallback>
             <w:pict>
-              <v:rect style="position:absolute;rotation:0;width:481.9pt;height:195.05pt;mso-wrap-distance-left:0pt;mso-wrap-distance-right:0pt;mso-wrap-distance-top:0pt;mso-wrap-distance-bottom:0pt;margin-top:0pt;mso-position-vertical:top;mso-position-vertical-relative:text;margin-left:0pt;mso-position-horizontal:center;mso-position-horizontal-relative:text">
-                <v:textbox inset="0in,0in,0in,0in">
+              <v:rect id="shape_0" ID="Quadro1" stroked="f" style="position:absolute;margin-left:0pt;margin-top:0.05pt;width:481.85pt;height:195pt;mso-position-horizontal:center">
+                <w10:wrap type="square"/>
+                <v:fill o:detectmouseclick="t" on="false"/>
+                <v:stroke color="#3465a4" joinstyle="round" endcap="flat"/>
+                <v:textbox>
                   <w:txbxContent>
                     <w:p>
                       <w:pPr>
@@ -212,7 +228,7 @@
                           <wp:inline distT="0" distB="0" distL="0" distR="0">
                             <wp:extent cx="6120130" cy="1699895"/>
                             <wp:effectExtent l="0" t="0" r="0" b="0"/>
-                            <wp:docPr id="3" name="Figura1" descr="" title=""/>
+                            <wp:docPr id="4" name="Figura1" descr="" title=""/>
                             <wp:cNvGraphicFramePr>
                               <a:graphicFrameLocks xmlns:a="http://schemas.openxmlformats.org/drawingml/2006/main" noChangeAspect="1"/>
                             </wp:cNvGraphicFramePr>
@@ -220,7 +236,7 @@
                               <a:graphicData uri="http://schemas.openxmlformats.org/drawingml/2006/picture">
                                 <pic:pic xmlns:pic="http://schemas.openxmlformats.org/drawingml/2006/picture">
                                   <pic:nvPicPr>
-                                    <pic:cNvPr id="3" name="Figura1" descr="" title=""/>
+                                    <pic:cNvPr id="4" name="Figura1" descr="" title=""/>
                                     <pic:cNvPicPr>
                                       <a:picLocks noChangeAspect="1" noChangeArrowheads="1"/>
                                     </pic:cNvPicPr>
@@ -245,6 +261,9 @@
                             </a:graphic>
                           </wp:inline>
                         </w:drawing>
+                      </w:r>
+                      <w:r>
+                        <w:rPr/>
                         <w:t xml:space="preserve">Figura </w:t>
                       </w:r>
                       <w:r>
@@ -274,7 +293,6 @@
                     </w:p>
                   </w:txbxContent>
                 </v:textbox>
-                <w10:wrap type="square" side="largest"/>
               </v:rect>
             </w:pict>
           </mc:Fallback>
@@ -323,8 +341,6 @@
       </w:pPr>
       <w:r>
         <w:rPr/>
-      </w:r>
-      <w:r>
         <mc:AlternateContent>
           <mc:Choice Requires="wps">
             <w:drawing>
@@ -336,21 +352,33 @@
                 <wp:positionV relativeFrom="paragraph">
                   <wp:posOffset>635</wp:posOffset>
                 </wp:positionV>
-                <wp:extent cx="5533390" cy="4576445"/>
+                <wp:extent cx="5534025" cy="4577080"/>
                 <wp:effectExtent l="0" t="0" r="0" b="0"/>
                 <wp:wrapSquare wrapText="largest"/>
-                <wp:docPr id="4" name="Quadro2"/>
+                <wp:docPr id="5" name="Quadro2"/>
                 <a:graphic xmlns:a="http://schemas.openxmlformats.org/drawingml/2006/main">
                   <a:graphicData uri="http://schemas.microsoft.com/office/word/2010/wordprocessingShape">
                     <wps:wsp>
-                      <wps:cNvSpPr txBox="1"/>
+                      <wps:cNvSpPr/>
                       <wps:spPr>
                         <a:xfrm>
                           <a:off x="0" y="0"/>
-                          <a:ext cx="5533390" cy="4576445"/>
+                          <a:ext cx="5533560" cy="4576320"/>
                         </a:xfrm>
-                        <a:prstGeom prst="rect"/>
+                        <a:prstGeom prst="rect">
+                          <a:avLst/>
+                        </a:prstGeom>
+                        <a:noFill/>
+                        <a:ln>
+                          <a:noFill/>
+                        </a:ln>
                       </wps:spPr>
+                      <wps:style>
+                        <a:lnRef idx="0"/>
+                        <a:fillRef idx="0"/>
+                        <a:effectRef idx="0"/>
+                        <a:fontRef idx="minor"/>
+                      </wps:style>
                       <wps:txbx>
                         <w:txbxContent>
                           <w:p>
@@ -367,7 +395,7 @@
                                 <wp:inline distT="0" distB="0" distL="0" distR="0">
                                   <wp:extent cx="5533390" cy="4149725"/>
                                   <wp:effectExtent l="0" t="0" r="0" b="0"/>
-                                  <wp:docPr id="5" name="Figura2" descr="" title=""/>
+                                  <wp:docPr id="7" name="Figura2" descr="" title=""/>
                                   <wp:cNvGraphicFramePr>
                                     <a:graphicFrameLocks xmlns:a="http://schemas.openxmlformats.org/drawingml/2006/main" noChangeAspect="1"/>
                                   </wp:cNvGraphicFramePr>
@@ -375,7 +403,7 @@
                                     <a:graphicData uri="http://schemas.openxmlformats.org/drawingml/2006/picture">
                                       <pic:pic xmlns:pic="http://schemas.openxmlformats.org/drawingml/2006/picture">
                                         <pic:nvPicPr>
-                                          <pic:cNvPr id="5" name="Figura2" descr="" title=""/>
+                                          <pic:cNvPr id="7" name="Figura2" descr="" title=""/>
                                           <pic:cNvPicPr>
                                             <a:picLocks noChangeAspect="1" noChangeArrowheads="1"/>
                                           </pic:cNvPicPr>
@@ -400,6 +428,9 @@
                                   </a:graphic>
                                 </wp:inline>
                               </w:drawing>
+                            </w:r>
+                            <w:r>
+                              <w:rPr/>
                               <w:t xml:space="preserve">Figura </w:t>
                             </w:r>
                             <w:r>
@@ -429,7 +460,7 @@
                           </w:p>
                         </w:txbxContent>
                       </wps:txbx>
-                      <wps:bodyPr anchor="t" lIns="0" tIns="0" rIns="0" bIns="0">
+                      <wps:bodyPr lIns="0" rIns="0" tIns="0" bIns="0">
                         <a:noAutofit/>
                       </wps:bodyPr>
                     </wps:wsp>
@@ -440,8 +471,11 @@
           </mc:Choice>
           <mc:Fallback>
             <w:pict>
-              <v:rect style="position:absolute;rotation:0;width:435.7pt;height:360.35pt;mso-wrap-distance-left:0pt;mso-wrap-distance-right:0pt;mso-wrap-distance-top:0pt;mso-wrap-distance-bottom:0pt;margin-top:0pt;mso-position-vertical:top;mso-position-vertical-relative:text;margin-left:23.1pt;mso-position-horizontal:center;mso-position-horizontal-relative:text">
-                <v:textbox inset="0in,0in,0in,0in">
+              <v:rect id="shape_0" ID="Quadro2" stroked="f" style="position:absolute;margin-left:23.1pt;margin-top:0.05pt;width:435.65pt;height:360.3pt;mso-position-horizontal:center">
+                <w10:wrap type="square"/>
+                <v:fill o:detectmouseclick="t" on="false"/>
+                <v:stroke color="#3465a4" joinstyle="round" endcap="flat"/>
+                <v:textbox>
                   <w:txbxContent>
                     <w:p>
                       <w:pPr>
@@ -457,7 +491,7 @@
                           <wp:inline distT="0" distB="0" distL="0" distR="0">
                             <wp:extent cx="5533390" cy="4149725"/>
                             <wp:effectExtent l="0" t="0" r="0" b="0"/>
-                            <wp:docPr id="6" name="Figura2" descr="" title=""/>
+                            <wp:docPr id="8" name="Figura2" descr="" title=""/>
                             <wp:cNvGraphicFramePr>
                               <a:graphicFrameLocks xmlns:a="http://schemas.openxmlformats.org/drawingml/2006/main" noChangeAspect="1"/>
                             </wp:cNvGraphicFramePr>
@@ -465,7 +499,7 @@
                               <a:graphicData uri="http://schemas.openxmlformats.org/drawingml/2006/picture">
                                 <pic:pic xmlns:pic="http://schemas.openxmlformats.org/drawingml/2006/picture">
                                   <pic:nvPicPr>
-                                    <pic:cNvPr id="6" name="Figura2" descr="" title=""/>
+                                    <pic:cNvPr id="8" name="Figura2" descr="" title=""/>
                                     <pic:cNvPicPr>
                                       <a:picLocks noChangeAspect="1" noChangeArrowheads="1"/>
                                     </pic:cNvPicPr>
@@ -490,6 +524,9 @@
                             </a:graphic>
                           </wp:inline>
                         </w:drawing>
+                      </w:r>
+                      <w:r>
+                        <w:rPr/>
                         <w:t xml:space="preserve">Figura </w:t>
                       </w:r>
                       <w:r>
@@ -519,7 +556,6 @@
                     </w:p>
                   </w:txbxContent>
                 </v:textbox>
-                <w10:wrap type="square" side="largest"/>
               </v:rect>
             </w:pict>
           </mc:Fallback>
@@ -580,11 +616,273 @@
       <w:r>
         <w:rPr/>
       </w:r>
-      <w:r>
+    </w:p>
+    <w:p>
+      <w:pPr>
+        <w:pStyle w:val="Normal"/>
+        <w:bidi w:val="0"/>
+        <w:jc w:val="start"/>
+        <w:rPr/>
+      </w:pPr>
+      <w:r>
+        <w:rPr/>
+      </w:r>
+    </w:p>
+    <w:p>
+      <w:pPr>
+        <w:pStyle w:val="Normal"/>
+        <w:bidi w:val="0"/>
+        <w:jc w:val="start"/>
+        <w:rPr/>
+      </w:pPr>
+      <w:r>
+        <w:rPr/>
+      </w:r>
+    </w:p>
+    <w:p>
+      <w:pPr>
+        <w:pStyle w:val="Normal"/>
+        <w:bidi w:val="0"/>
+        <w:jc w:val="start"/>
+        <w:rPr/>
+      </w:pPr>
+      <w:r>
+        <w:rPr/>
+      </w:r>
+    </w:p>
+    <w:p>
+      <w:pPr>
+        <w:pStyle w:val="Normal"/>
+        <w:bidi w:val="0"/>
+        <w:jc w:val="start"/>
+        <w:rPr/>
+      </w:pPr>
+      <w:r>
+        <w:rPr/>
+      </w:r>
+    </w:p>
+    <w:p>
+      <w:pPr>
+        <w:pStyle w:val="Normal"/>
+        <w:bidi w:val="0"/>
+        <w:jc w:val="start"/>
+        <w:rPr/>
+      </w:pPr>
+      <w:r>
+        <w:rPr/>
+      </w:r>
+    </w:p>
+    <w:p>
+      <w:pPr>
+        <w:pStyle w:val="Normal"/>
+        <w:bidi w:val="0"/>
+        <w:jc w:val="start"/>
+        <w:rPr/>
+      </w:pPr>
+      <w:r>
+        <w:rPr/>
+      </w:r>
+    </w:p>
+    <w:p>
+      <w:pPr>
+        <w:pStyle w:val="Normal"/>
+        <w:bidi w:val="0"/>
+        <w:jc w:val="start"/>
+        <w:rPr/>
+      </w:pPr>
+      <w:r>
+        <w:rPr/>
+      </w:r>
+    </w:p>
+    <w:p>
+      <w:pPr>
+        <w:pStyle w:val="Normal"/>
+        <w:bidi w:val="0"/>
+        <w:jc w:val="start"/>
+        <w:rPr/>
+      </w:pPr>
+      <w:r>
+        <w:rPr/>
+      </w:r>
+    </w:p>
+    <w:p>
+      <w:pPr>
+        <w:pStyle w:val="Normal"/>
+        <w:bidi w:val="0"/>
+        <w:jc w:val="start"/>
+        <w:rPr/>
+      </w:pPr>
+      <w:r>
+        <w:rPr/>
+      </w:r>
+    </w:p>
+    <w:p>
+      <w:pPr>
+        <w:pStyle w:val="Normal"/>
+        <w:bidi w:val="0"/>
+        <w:jc w:val="start"/>
+        <w:rPr/>
+      </w:pPr>
+      <w:r>
+        <w:rPr/>
+      </w:r>
+    </w:p>
+    <w:p>
+      <w:pPr>
+        <w:pStyle w:val="Normal"/>
+        <w:bidi w:val="0"/>
+        <w:jc w:val="start"/>
+        <w:rPr/>
+      </w:pPr>
+      <w:r>
+        <w:rPr/>
+      </w:r>
+    </w:p>
+    <w:p>
+      <w:pPr>
+        <w:pStyle w:val="Normal"/>
+        <w:bidi w:val="0"/>
+        <w:jc w:val="start"/>
+        <w:rPr/>
+      </w:pPr>
+      <w:r>
+        <w:rPr/>
+      </w:r>
+    </w:p>
+    <w:p>
+      <w:pPr>
+        <w:pStyle w:val="Normal"/>
+        <w:bidi w:val="0"/>
+        <w:jc w:val="start"/>
+        <w:rPr/>
+      </w:pPr>
+      <w:r>
+        <w:rPr/>
+      </w:r>
+    </w:p>
+    <w:p>
+      <w:pPr>
+        <w:pStyle w:val="Normal"/>
+        <w:bidi w:val="0"/>
+        <w:jc w:val="start"/>
+        <w:rPr/>
+      </w:pPr>
+      <w:r>
+        <w:rPr/>
+      </w:r>
+    </w:p>
+    <w:p>
+      <w:pPr>
+        <w:pStyle w:val="Normal"/>
+        <w:bidi w:val="0"/>
+        <w:jc w:val="start"/>
+        <w:rPr/>
+      </w:pPr>
+      <w:r>
+        <w:rPr/>
+      </w:r>
+    </w:p>
+    <w:p>
+      <w:pPr>
+        <w:pStyle w:val="Normal"/>
+        <w:bidi w:val="0"/>
+        <w:jc w:val="start"/>
+        <w:rPr/>
+      </w:pPr>
+      <w:r>
+        <w:rPr/>
+      </w:r>
+    </w:p>
+    <w:p>
+      <w:pPr>
+        <w:pStyle w:val="Normal"/>
+        <w:bidi w:val="0"/>
+        <w:jc w:val="start"/>
+        <w:rPr/>
+      </w:pPr>
+      <w:r>
+        <w:rPr/>
+      </w:r>
+    </w:p>
+    <w:p>
+      <w:pPr>
+        <w:pStyle w:val="Normal"/>
+        <w:bidi w:val="0"/>
+        <w:jc w:val="start"/>
+        <w:rPr/>
+      </w:pPr>
+      <w:r>
+        <w:rPr/>
+      </w:r>
+    </w:p>
+    <w:p>
+      <w:pPr>
+        <w:pStyle w:val="Normal"/>
+        <w:bidi w:val="0"/>
+        <w:jc w:val="start"/>
+        <w:rPr/>
+      </w:pPr>
+      <w:r>
+        <w:rPr/>
+      </w:r>
+    </w:p>
+    <w:p>
+      <w:pPr>
+        <w:pStyle w:val="Normal"/>
+        <w:bidi w:val="0"/>
+        <w:jc w:val="start"/>
+        <w:rPr/>
+      </w:pPr>
+      <w:r>
+        <w:rPr/>
+      </w:r>
+    </w:p>
+    <w:p>
+      <w:pPr>
+        <w:pStyle w:val="Normal"/>
+        <w:bidi w:val="0"/>
+        <w:jc w:val="start"/>
+        <w:rPr/>
+      </w:pPr>
+      <w:r>
+        <w:rPr/>
+      </w:r>
+    </w:p>
+    <w:p>
+      <w:pPr>
+        <w:pStyle w:val="Normal"/>
+        <w:bidi w:val="0"/>
+        <w:jc w:val="start"/>
+        <w:rPr/>
+      </w:pPr>
+      <w:r>
+        <w:rPr/>
+      </w:r>
+    </w:p>
+    <w:p>
+      <w:pPr>
+        <w:pStyle w:val="Normal"/>
+        <w:bidi w:val="0"/>
+        <w:jc w:val="start"/>
+        <w:rPr/>
+      </w:pPr>
+      <w:r>
+        <w:rPr/>
+      </w:r>
+    </w:p>
+    <w:p>
+      <w:pPr>
+        <w:pStyle w:val="Normal"/>
+        <w:bidi w:val="0"/>
+        <w:jc w:val="start"/>
+        <w:rPr/>
+      </w:pPr>
+      <w:r>
+        <w:rPr/>
         <mc:AlternateContent>
           <mc:Choice Requires="wps">
             <w:drawing>
-              <wp:anchor behindDoc="0" distT="0" distB="0" distL="0" distR="0" simplePos="0" locked="0" layoutInCell="1" allowOverlap="1" relativeHeight="4">
+              <wp:anchor behindDoc="0" distT="0" distB="0" distL="0" distR="0" simplePos="0" locked="0" layoutInCell="1" allowOverlap="1" relativeHeight="3">
                 <wp:simplePos x="0" y="0"/>
                 <wp:positionH relativeFrom="column">
                   <wp:posOffset>267335</wp:posOffset>
@@ -592,21 +890,33 @@
                 <wp:positionV relativeFrom="paragraph">
                   <wp:posOffset>33655</wp:posOffset>
                 </wp:positionV>
-                <wp:extent cx="5704840" cy="5165725"/>
+                <wp:extent cx="5705475" cy="5166360"/>
                 <wp:effectExtent l="0" t="0" r="0" b="0"/>
                 <wp:wrapSquare wrapText="largest"/>
-                <wp:docPr id="7" name="Quadro3"/>
+                <wp:docPr id="9" name="Quadro3"/>
                 <a:graphic xmlns:a="http://schemas.openxmlformats.org/drawingml/2006/main">
                   <a:graphicData uri="http://schemas.microsoft.com/office/word/2010/wordprocessingShape">
                     <wps:wsp>
-                      <wps:cNvSpPr txBox="1"/>
+                      <wps:cNvSpPr/>
                       <wps:spPr>
                         <a:xfrm>
                           <a:off x="0" y="0"/>
-                          <a:ext cx="5704840" cy="5165725"/>
+                          <a:ext cx="5704920" cy="5165640"/>
                         </a:xfrm>
-                        <a:prstGeom prst="rect"/>
+                        <a:prstGeom prst="rect">
+                          <a:avLst/>
+                        </a:prstGeom>
+                        <a:noFill/>
+                        <a:ln>
+                          <a:noFill/>
+                        </a:ln>
                       </wps:spPr>
+                      <wps:style>
+                        <a:lnRef idx="0"/>
+                        <a:fillRef idx="0"/>
+                        <a:effectRef idx="0"/>
+                        <a:fontRef idx="minor"/>
+                      </wps:style>
                       <wps:txbx>
                         <w:txbxContent>
                           <w:p>
@@ -623,7 +933,7 @@
                                 <wp:inline distT="0" distB="0" distL="0" distR="0">
                                   <wp:extent cx="5704840" cy="4563745"/>
                                   <wp:effectExtent l="0" t="0" r="0" b="0"/>
-                                  <wp:docPr id="8" name="Figura3" descr="" title=""/>
+                                  <wp:docPr id="11" name="Figura3" descr="" title=""/>
                                   <wp:cNvGraphicFramePr>
                                     <a:graphicFrameLocks xmlns:a="http://schemas.openxmlformats.org/drawingml/2006/main" noChangeAspect="1"/>
                                   </wp:cNvGraphicFramePr>
@@ -631,7 +941,7 @@
                                     <a:graphicData uri="http://schemas.openxmlformats.org/drawingml/2006/picture">
                                       <pic:pic xmlns:pic="http://schemas.openxmlformats.org/drawingml/2006/picture">
                                         <pic:nvPicPr>
-                                          <pic:cNvPr id="8" name="Figura3" descr="" title=""/>
+                                          <pic:cNvPr id="11" name="Figura3" descr="" title=""/>
                                           <pic:cNvPicPr>
                                             <a:picLocks noChangeAspect="1" noChangeArrowheads="1"/>
                                           </pic:cNvPicPr>
@@ -656,6 +966,9 @@
                                   </a:graphic>
                                 </wp:inline>
                               </w:drawing>
+                            </w:r>
+                            <w:r>
+                              <w:rPr/>
                               <w:t xml:space="preserve">Figura </w:t>
                             </w:r>
                             <w:r>
@@ -685,7 +998,7 @@
                           </w:p>
                         </w:txbxContent>
                       </wps:txbx>
-                      <wps:bodyPr anchor="t" lIns="0" tIns="0" rIns="0" bIns="0">
+                      <wps:bodyPr lIns="0" rIns="0" tIns="0" bIns="0">
                         <a:noAutofit/>
                       </wps:bodyPr>
                     </wps:wsp>
@@ -696,8 +1009,11 @@
           </mc:Choice>
           <mc:Fallback>
             <w:pict>
-              <v:rect style="position:absolute;rotation:0;width:449.2pt;height:406.75pt;mso-wrap-distance-left:0pt;mso-wrap-distance-right:0pt;mso-wrap-distance-top:0pt;mso-wrap-distance-bottom:0pt;margin-top:2.65pt;mso-position-vertical-relative:text;margin-left:21.05pt;mso-position-horizontal-relative:text">
-                <v:textbox inset="0in,0in,0in,0in">
+              <v:rect id="shape_0" ID="Quadro3" stroked="f" style="position:absolute;margin-left:21.05pt;margin-top:2.65pt;width:449.15pt;height:406.7pt">
+                <w10:wrap type="square"/>
+                <v:fill o:detectmouseclick="t" on="false"/>
+                <v:stroke color="#3465a4" joinstyle="round" endcap="flat"/>
+                <v:textbox>
                   <w:txbxContent>
                     <w:p>
                       <w:pPr>
@@ -713,7 +1029,7 @@
                           <wp:inline distT="0" distB="0" distL="0" distR="0">
                             <wp:extent cx="5704840" cy="4563745"/>
                             <wp:effectExtent l="0" t="0" r="0" b="0"/>
-                            <wp:docPr id="9" name="Figura3" descr="" title=""/>
+                            <wp:docPr id="12" name="Figura3" descr="" title=""/>
                             <wp:cNvGraphicFramePr>
                               <a:graphicFrameLocks xmlns:a="http://schemas.openxmlformats.org/drawingml/2006/main" noChangeAspect="1"/>
                             </wp:cNvGraphicFramePr>
@@ -721,7 +1037,7 @@
                               <a:graphicData uri="http://schemas.openxmlformats.org/drawingml/2006/picture">
                                 <pic:pic xmlns:pic="http://schemas.openxmlformats.org/drawingml/2006/picture">
                                   <pic:nvPicPr>
-                                    <pic:cNvPr id="9" name="Figura3" descr="" title=""/>
+                                    <pic:cNvPr id="12" name="Figura3" descr="" title=""/>
                                     <pic:cNvPicPr>
                                       <a:picLocks noChangeAspect="1" noChangeArrowheads="1"/>
                                     </pic:cNvPicPr>
@@ -746,6 +1062,9 @@
                             </a:graphic>
                           </wp:inline>
                         </w:drawing>
+                      </w:r>
+                      <w:r>
+                        <w:rPr/>
                         <w:t xml:space="preserve">Figura </w:t>
                       </w:r>
                       <w:r>
@@ -775,7 +1094,6 @@
                     </w:p>
                   </w:txbxContent>
                 </v:textbox>
-                <w10:wrap type="square" side="largest"/>
               </v:rect>
             </w:pict>
           </mc:Fallback>
@@ -811,6 +1129,7 @@
       <w:pgNumType w:fmt="decimal"/>
       <w:formProt w:val="false"/>
       <w:textDirection w:val="lrTb"/>
+      <w:docGrid w:type="default" w:linePitch="100" w:charSpace="0"/>
     </w:sectPr>
   </w:body>
 </w:document>
@@ -823,14 +1142,12 @@
       <w:rPr>
         <w:rFonts w:ascii="Liberation Serif" w:hAnsi="Liberation Serif" w:eastAsia="Noto Serif CJK SC" w:cs="Lohit Devanagari"/>
         <w:kern w:val="2"/>
-        <w:sz w:val="24"/>
         <w:szCs w:val="24"/>
         <w:lang w:val="pt-BR" w:eastAsia="zh-CN" w:bidi="hi-IN"/>
       </w:rPr>
     </w:rPrDefault>
     <w:pPrDefault>
       <w:pPr>
-        <w:widowControl/>
         <w:suppressAutoHyphens w:val="true"/>
       </w:pPr>
     </w:pPrDefault>
@@ -840,7 +1157,10 @@
     <w:qFormat/>
     <w:pPr>
       <w:widowControl/>
+      <w:suppressAutoHyphens w:val="true"/>
       <w:bidi w:val="0"/>
+      <w:spacing w:before="0" w:after="0"/>
+      <w:jc w:val="start"/>
     </w:pPr>
     <w:rPr>
       <w:rFonts w:ascii="Liberation Serif" w:hAnsi="Liberation Serif" w:eastAsia="Noto Serif CJK SC" w:cs="Lohit Devanagari"/>
@@ -916,5 +1236,12 @@
     <w:pPr/>
     <w:rPr/>
   </w:style>
+  <w:style w:type="paragraph" w:styleId="Contedodoquadro">
+    <w:name w:val="Conteúdo do quadro"/>
+    <w:basedOn w:val="Normal"/>
+    <w:qFormat/>
+    <w:pPr/>
+    <w:rPr/>
+  </w:style>
 </w:styles>
 </file>
</xml_diff>

<commit_message>
edit keel sup material
</commit_message>
<xml_diff>
--- a/keel_article/Keel_Article_Supp_Mat.docx
+++ b/keel_article/Keel_Article_Supp_Mat.docx
@@ -89,7 +89,7 @@
                 <wp:positionV relativeFrom="paragraph">
                   <wp:posOffset>635</wp:posOffset>
                 </wp:positionV>
-                <wp:extent cx="6120765" cy="2477770"/>
+                <wp:extent cx="6121400" cy="2478405"/>
                 <wp:effectExtent l="0" t="0" r="0" b="0"/>
                 <wp:wrapSquare wrapText="largest"/>
                 <wp:docPr id="1" name="Quadro1"/>
@@ -100,7 +100,7 @@
                       <wps:spPr>
                         <a:xfrm>
                           <a:off x="0" y="0"/>
-                          <a:ext cx="6120000" cy="2477160"/>
+                          <a:ext cx="6120720" cy="2477880"/>
                         </a:xfrm>
                         <a:prstGeom prst="rect">
                           <a:avLst/>
@@ -124,10 +124,14 @@
                               <w:bidi w:val="0"/>
                               <w:spacing w:before="120" w:after="120"/>
                               <w:jc w:val="start"/>
-                              <w:rPr/>
+                              <w:rPr>
+                                <w:color w:val="000000"/>
+                              </w:rPr>
                             </w:pPr>
                             <w:r>
-                              <w:rPr/>
+                              <w:rPr>
+                                <w:color w:val="000000"/>
+                              </w:rPr>
                               <w:drawing>
                                 <wp:inline distT="0" distB="0" distL="0" distR="0">
                                   <wp:extent cx="6120130" cy="1699895"/>
@@ -167,31 +171,45 @@
                               </w:drawing>
                             </w:r>
                             <w:r>
-                              <w:rPr/>
+                              <w:rPr>
+                                <w:color w:val="000000"/>
+                              </w:rPr>
                               <w:t xml:space="preserve">Figura </w:t>
                             </w:r>
                             <w:r>
-                              <w:rPr/>
+                              <w:rPr>
+                                <w:color w:val="000000"/>
+                              </w:rPr>
                               <w:fldChar w:fldCharType="begin"/>
                             </w:r>
                             <w:r>
-                              <w:rPr/>
+                              <w:rPr>
+                                <w:color w:val="000000"/>
+                              </w:rPr>
                               <w:instrText> SEQ Figura \* ARABIC </w:instrText>
                             </w:r>
                             <w:r>
-                              <w:rPr/>
+                              <w:rPr>
+                                <w:color w:val="000000"/>
+                              </w:rPr>
                               <w:fldChar w:fldCharType="separate"/>
                             </w:r>
                             <w:r>
-                              <w:rPr/>
+                              <w:rPr>
+                                <w:color w:val="000000"/>
+                              </w:rPr>
                               <w:t>1</w:t>
                             </w:r>
                             <w:r>
-                              <w:rPr/>
+                              <w:rPr>
+                                <w:color w:val="000000"/>
+                              </w:rPr>
                               <w:fldChar w:fldCharType="end"/>
                             </w:r>
                             <w:r>
-                              <w:rPr/>
+                              <w:rPr>
+                                <w:color w:val="000000"/>
+                              </w:rPr>
                               <w:t>: Evolution of the erosion of lithospheric base for MBW (solid lines) and MBC (dashed lines) according to the scale factor of mobile belt rheology: 5 (green), 3 (red) and 1 (blue). Black, pink and light green dashed dotted lines corresponds to Reference (REF), Alternating Asthenospheric Drag (AAD) and Mobile Belt with Alternating drag (MBA) scenarios, respectively.</w:t>
                             </w:r>
                           </w:p>
@@ -208,7 +226,7 @@
           </mc:Choice>
           <mc:Fallback>
             <w:pict>
-              <v:rect id="shape_0" ID="Quadro1" stroked="f" style="position:absolute;margin-left:0pt;margin-top:0.05pt;width:481.85pt;height:195pt;mso-position-horizontal:center">
+              <v:rect id="shape_0" ID="Quadro1" stroked="f" style="position:absolute;margin-left:-0.05pt;margin-top:0.05pt;width:481.9pt;height:195.05pt;mso-position-horizontal:center">
                 <w10:wrap type="square"/>
                 <v:fill o:detectmouseclick="t" on="false"/>
                 <v:stroke color="#3465a4" joinstyle="round" endcap="flat"/>
@@ -220,10 +238,14 @@
                         <w:bidi w:val="0"/>
                         <w:spacing w:before="120" w:after="120"/>
                         <w:jc w:val="start"/>
-                        <w:rPr/>
+                        <w:rPr>
+                          <w:color w:val="000000"/>
+                        </w:rPr>
                       </w:pPr>
                       <w:r>
-                        <w:rPr/>
+                        <w:rPr>
+                          <w:color w:val="000000"/>
+                        </w:rPr>
                         <w:drawing>
                           <wp:inline distT="0" distB="0" distL="0" distR="0">
                             <wp:extent cx="6120130" cy="1699895"/>
@@ -263,31 +285,45 @@
                         </w:drawing>
                       </w:r>
                       <w:r>
-                        <w:rPr/>
+                        <w:rPr>
+                          <w:color w:val="000000"/>
+                        </w:rPr>
                         <w:t xml:space="preserve">Figura </w:t>
                       </w:r>
                       <w:r>
-                        <w:rPr/>
+                        <w:rPr>
+                          <w:color w:val="000000"/>
+                        </w:rPr>
                         <w:fldChar w:fldCharType="begin"/>
                       </w:r>
                       <w:r>
-                        <w:rPr/>
+                        <w:rPr>
+                          <w:color w:val="000000"/>
+                        </w:rPr>
                         <w:instrText> SEQ Figura \* ARABIC </w:instrText>
                       </w:r>
                       <w:r>
-                        <w:rPr/>
+                        <w:rPr>
+                          <w:color w:val="000000"/>
+                        </w:rPr>
                         <w:fldChar w:fldCharType="separate"/>
                       </w:r>
                       <w:r>
-                        <w:rPr/>
+                        <w:rPr>
+                          <w:color w:val="000000"/>
+                        </w:rPr>
                         <w:t>1</w:t>
                       </w:r>
                       <w:r>
-                        <w:rPr/>
+                        <w:rPr>
+                          <w:color w:val="000000"/>
+                        </w:rPr>
                         <w:fldChar w:fldCharType="end"/>
                       </w:r>
                       <w:r>
-                        <w:rPr/>
+                        <w:rPr>
+                          <w:color w:val="000000"/>
+                        </w:rPr>
                         <w:t>: Evolution of the erosion of lithospheric base for MBW (solid lines) and MBC (dashed lines) according to the scale factor of mobile belt rheology: 5 (green), 3 (red) and 1 (blue). Black, pink and light green dashed dotted lines corresponds to Reference (REF), Alternating Asthenospheric Drag (AAD) and Mobile Belt with Alternating drag (MBA) scenarios, respectively.</w:t>
                       </w:r>
                     </w:p>
@@ -352,7 +388,7 @@
                 <wp:positionV relativeFrom="paragraph">
                   <wp:posOffset>635</wp:posOffset>
                 </wp:positionV>
-                <wp:extent cx="5534025" cy="4577080"/>
+                <wp:extent cx="5534660" cy="4577715"/>
                 <wp:effectExtent l="0" t="0" r="0" b="0"/>
                 <wp:wrapSquare wrapText="largest"/>
                 <wp:docPr id="5" name="Quadro2"/>
@@ -363,7 +399,7 @@
                       <wps:spPr>
                         <a:xfrm>
                           <a:off x="0" y="0"/>
-                          <a:ext cx="5533560" cy="4576320"/>
+                          <a:ext cx="5533920" cy="4577040"/>
                         </a:xfrm>
                         <a:prstGeom prst="rect">
                           <a:avLst/>
@@ -387,10 +423,14 @@
                               <w:bidi w:val="0"/>
                               <w:spacing w:before="120" w:after="120"/>
                               <w:jc w:val="start"/>
-                              <w:rPr/>
+                              <w:rPr>
+                                <w:color w:val="000000"/>
+                              </w:rPr>
                             </w:pPr>
                             <w:r>
-                              <w:rPr/>
+                              <w:rPr>
+                                <w:color w:val="000000"/>
+                              </w:rPr>
                               <w:drawing>
                                 <wp:inline distT="0" distB="0" distL="0" distR="0">
                                   <wp:extent cx="5533390" cy="4149725"/>
@@ -430,31 +470,45 @@
                               </w:drawing>
                             </w:r>
                             <w:r>
-                              <w:rPr/>
+                              <w:rPr>
+                                <w:color w:val="000000"/>
+                              </w:rPr>
                               <w:t xml:space="preserve">Figura </w:t>
                             </w:r>
                             <w:r>
-                              <w:rPr/>
+                              <w:rPr>
+                                <w:color w:val="000000"/>
+                              </w:rPr>
                               <w:fldChar w:fldCharType="begin"/>
                             </w:r>
                             <w:r>
-                              <w:rPr/>
+                              <w:rPr>
+                                <w:color w:val="000000"/>
+                              </w:rPr>
                               <w:instrText> SEQ Figura \* ARABIC </w:instrText>
                             </w:r>
                             <w:r>
-                              <w:rPr/>
+                              <w:rPr>
+                                <w:color w:val="000000"/>
+                              </w:rPr>
                               <w:fldChar w:fldCharType="separate"/>
                             </w:r>
                             <w:r>
-                              <w:rPr/>
+                              <w:rPr>
+                                <w:color w:val="000000"/>
+                              </w:rPr>
                               <w:t>2</w:t>
                             </w:r>
                             <w:r>
-                              <w:rPr/>
+                              <w:rPr>
+                                <w:color w:val="000000"/>
+                              </w:rPr>
                               <w:fldChar w:fldCharType="end"/>
                             </w:r>
                             <w:r>
-                              <w:rPr/>
+                              <w:rPr>
+                                <w:color w:val="000000"/>
+                              </w:rPr>
                               <w:t>: Evolution of temperature anomaly for the preliminary scenario used to build the cratonic keel scenarios. Red lines shows the 500, 800, 1300 °C isotherms.</w:t>
                             </w:r>
                           </w:p>
@@ -471,7 +525,7 @@
           </mc:Choice>
           <mc:Fallback>
             <w:pict>
-              <v:rect id="shape_0" ID="Quadro2" stroked="f" style="position:absolute;margin-left:23.1pt;margin-top:0.05pt;width:435.65pt;height:360.3pt;mso-position-horizontal:center">
+              <v:rect id="shape_0" ID="Quadro2" stroked="f" style="position:absolute;margin-left:23.05pt;margin-top:0.05pt;width:435.7pt;height:360.35pt;mso-position-horizontal:center">
                 <w10:wrap type="square"/>
                 <v:fill o:detectmouseclick="t" on="false"/>
                 <v:stroke color="#3465a4" joinstyle="round" endcap="flat"/>
@@ -483,10 +537,14 @@
                         <w:bidi w:val="0"/>
                         <w:spacing w:before="120" w:after="120"/>
                         <w:jc w:val="start"/>
-                        <w:rPr/>
+                        <w:rPr>
+                          <w:color w:val="000000"/>
+                        </w:rPr>
                       </w:pPr>
                       <w:r>
-                        <w:rPr/>
+                        <w:rPr>
+                          <w:color w:val="000000"/>
+                        </w:rPr>
                         <w:drawing>
                           <wp:inline distT="0" distB="0" distL="0" distR="0">
                             <wp:extent cx="5533390" cy="4149725"/>
@@ -526,31 +584,45 @@
                         </w:drawing>
                       </w:r>
                       <w:r>
-                        <w:rPr/>
+                        <w:rPr>
+                          <w:color w:val="000000"/>
+                        </w:rPr>
                         <w:t xml:space="preserve">Figura </w:t>
                       </w:r>
                       <w:r>
-                        <w:rPr/>
+                        <w:rPr>
+                          <w:color w:val="000000"/>
+                        </w:rPr>
                         <w:fldChar w:fldCharType="begin"/>
                       </w:r>
                       <w:r>
-                        <w:rPr/>
+                        <w:rPr>
+                          <w:color w:val="000000"/>
+                        </w:rPr>
                         <w:instrText> SEQ Figura \* ARABIC </w:instrText>
                       </w:r>
                       <w:r>
-                        <w:rPr/>
+                        <w:rPr>
+                          <w:color w:val="000000"/>
+                        </w:rPr>
                         <w:fldChar w:fldCharType="separate"/>
                       </w:r>
                       <w:r>
-                        <w:rPr/>
+                        <w:rPr>
+                          <w:color w:val="000000"/>
+                        </w:rPr>
                         <w:t>2</w:t>
                       </w:r>
                       <w:r>
-                        <w:rPr/>
+                        <w:rPr>
+                          <w:color w:val="000000"/>
+                        </w:rPr>
                         <w:fldChar w:fldCharType="end"/>
                       </w:r>
                       <w:r>
-                        <w:rPr/>
+                        <w:rPr>
+                          <w:color w:val="000000"/>
+                        </w:rPr>
                         <w:t>: Evolution of temperature anomaly for the preliminary scenario used to build the cratonic keel scenarios. Red lines shows the 500, 800, 1300 °C isotherms.</w:t>
                       </w:r>
                     </w:p>
@@ -890,7 +962,7 @@
                 <wp:positionV relativeFrom="paragraph">
                   <wp:posOffset>33655</wp:posOffset>
                 </wp:positionV>
-                <wp:extent cx="5705475" cy="5166360"/>
+                <wp:extent cx="5706110" cy="5166995"/>
                 <wp:effectExtent l="0" t="0" r="0" b="0"/>
                 <wp:wrapSquare wrapText="largest"/>
                 <wp:docPr id="9" name="Quadro3"/>
@@ -901,7 +973,7 @@
                       <wps:spPr>
                         <a:xfrm>
                           <a:off x="0" y="0"/>
-                          <a:ext cx="5704920" cy="5165640"/>
+                          <a:ext cx="5705640" cy="5166360"/>
                         </a:xfrm>
                         <a:prstGeom prst="rect">
                           <a:avLst/>
@@ -925,10 +997,14 @@
                               <w:bidi w:val="0"/>
                               <w:spacing w:before="120" w:after="120"/>
                               <w:jc w:val="start"/>
-                              <w:rPr/>
+                              <w:rPr>
+                                <w:color w:val="000000"/>
+                              </w:rPr>
                             </w:pPr>
                             <w:r>
-                              <w:rPr/>
+                              <w:rPr>
+                                <w:color w:val="000000"/>
+                              </w:rPr>
                               <w:drawing>
                                 <wp:inline distT="0" distB="0" distL="0" distR="0">
                                   <wp:extent cx="5704840" cy="4563745"/>
@@ -968,31 +1044,45 @@
                               </w:drawing>
                             </w:r>
                             <w:r>
-                              <w:rPr/>
+                              <w:rPr>
+                                <w:color w:val="000000"/>
+                              </w:rPr>
                               <w:t xml:space="preserve">Figura </w:t>
                             </w:r>
                             <w:r>
-                              <w:rPr/>
+                              <w:rPr>
+                                <w:color w:val="000000"/>
+                              </w:rPr>
                               <w:fldChar w:fldCharType="begin"/>
                             </w:r>
                             <w:r>
-                              <w:rPr/>
+                              <w:rPr>
+                                <w:color w:val="000000"/>
+                              </w:rPr>
                               <w:instrText> SEQ Figura \* ARABIC </w:instrText>
                             </w:r>
                             <w:r>
-                              <w:rPr/>
+                              <w:rPr>
+                                <w:color w:val="000000"/>
+                              </w:rPr>
                               <w:fldChar w:fldCharType="separate"/>
                             </w:r>
                             <w:r>
-                              <w:rPr/>
+                              <w:rPr>
+                                <w:color w:val="000000"/>
+                              </w:rPr>
                               <w:t>3</w:t>
                             </w:r>
                             <w:r>
-                              <w:rPr/>
+                              <w:rPr>
+                                <w:color w:val="000000"/>
+                              </w:rPr>
                               <w:fldChar w:fldCharType="end"/>
                             </w:r>
                             <w:r>
-                              <w:rPr/>
+                              <w:rPr>
+                                <w:color w:val="000000"/>
+                              </w:rPr>
                               <w:t>: Final mean thermal profile for preliminary scenario (blue line) with fitted curve (purple line) used to estimate the mantle potential temperature of 1292 °C (purple filled circle).</w:t>
                             </w:r>
                           </w:p>
@@ -1009,7 +1099,7 @@
           </mc:Choice>
           <mc:Fallback>
             <w:pict>
-              <v:rect id="shape_0" ID="Quadro3" stroked="f" style="position:absolute;margin-left:21.05pt;margin-top:2.65pt;width:449.15pt;height:406.7pt">
+              <v:rect id="shape_0" ID="Quadro3" stroked="f" style="position:absolute;margin-left:21.05pt;margin-top:2.65pt;width:449.2pt;height:406.75pt">
                 <w10:wrap type="square"/>
                 <v:fill o:detectmouseclick="t" on="false"/>
                 <v:stroke color="#3465a4" joinstyle="round" endcap="flat"/>
@@ -1021,10 +1111,14 @@
                         <w:bidi w:val="0"/>
                         <w:spacing w:before="120" w:after="120"/>
                         <w:jc w:val="start"/>
-                        <w:rPr/>
+                        <w:rPr>
+                          <w:color w:val="000000"/>
+                        </w:rPr>
                       </w:pPr>
                       <w:r>
-                        <w:rPr/>
+                        <w:rPr>
+                          <w:color w:val="000000"/>
+                        </w:rPr>
                         <w:drawing>
                           <wp:inline distT="0" distB="0" distL="0" distR="0">
                             <wp:extent cx="5704840" cy="4563745"/>
@@ -1064,31 +1158,45 @@
                         </w:drawing>
                       </w:r>
                       <w:r>
-                        <w:rPr/>
+                        <w:rPr>
+                          <w:color w:val="000000"/>
+                        </w:rPr>
                         <w:t xml:space="preserve">Figura </w:t>
                       </w:r>
                       <w:r>
-                        <w:rPr/>
+                        <w:rPr>
+                          <w:color w:val="000000"/>
+                        </w:rPr>
                         <w:fldChar w:fldCharType="begin"/>
                       </w:r>
                       <w:r>
-                        <w:rPr/>
+                        <w:rPr>
+                          <w:color w:val="000000"/>
+                        </w:rPr>
                         <w:instrText> SEQ Figura \* ARABIC </w:instrText>
                       </w:r>
                       <w:r>
-                        <w:rPr/>
+                        <w:rPr>
+                          <w:color w:val="000000"/>
+                        </w:rPr>
                         <w:fldChar w:fldCharType="separate"/>
                       </w:r>
                       <w:r>
-                        <w:rPr/>
+                        <w:rPr>
+                          <w:color w:val="000000"/>
+                        </w:rPr>
                         <w:t>3</w:t>
                       </w:r>
                       <w:r>
-                        <w:rPr/>
+                        <w:rPr>
+                          <w:color w:val="000000"/>
+                        </w:rPr>
                         <w:fldChar w:fldCharType="end"/>
                       </w:r>
                       <w:r>
-                        <w:rPr/>
+                        <w:rPr>
+                          <w:color w:val="000000"/>
+                        </w:rPr>
                         <w:t>: Final mean thermal profile for preliminary scenario (blue line) with fitted curve (purple line) used to estimate the mantle potential temperature of 1292 °C (purple filled circle).</w:t>
                       </w:r>
                     </w:p>
@@ -1121,6 +1229,1095 @@
       <w:r>
         <w:rPr/>
       </w:r>
+    </w:p>
+    <w:p>
+      <w:pPr>
+        <w:pStyle w:val="Normal"/>
+        <w:bidi w:val="0"/>
+        <w:jc w:val="start"/>
+        <w:rPr/>
+      </w:pPr>
+      <w:r>
+        <w:rPr/>
+      </w:r>
+    </w:p>
+    <w:p>
+      <w:pPr>
+        <w:pStyle w:val="Normal"/>
+        <w:bidi w:val="0"/>
+        <w:jc w:val="start"/>
+        <w:rPr/>
+      </w:pPr>
+      <w:r>
+        <w:rPr/>
+      </w:r>
+    </w:p>
+    <w:p>
+      <w:pPr>
+        <w:pStyle w:val="Normal"/>
+        <w:bidi w:val="0"/>
+        <w:jc w:val="start"/>
+        <w:rPr/>
+      </w:pPr>
+      <w:r>
+        <w:rPr/>
+      </w:r>
+    </w:p>
+    <w:p>
+      <w:pPr>
+        <w:pStyle w:val="Normal"/>
+        <w:bidi w:val="0"/>
+        <w:jc w:val="start"/>
+        <w:rPr/>
+      </w:pPr>
+      <w:r>
+        <w:rPr/>
+      </w:r>
+    </w:p>
+    <w:p>
+      <w:pPr>
+        <w:pStyle w:val="Normal"/>
+        <w:bidi w:val="0"/>
+        <w:jc w:val="start"/>
+        <w:rPr/>
+      </w:pPr>
+      <w:r>
+        <w:rPr/>
+      </w:r>
+    </w:p>
+    <w:p>
+      <w:pPr>
+        <w:pStyle w:val="Normal"/>
+        <w:bidi w:val="0"/>
+        <w:jc w:val="start"/>
+        <w:rPr/>
+      </w:pPr>
+      <w:r>
+        <w:rPr/>
+      </w:r>
+    </w:p>
+    <w:p>
+      <w:pPr>
+        <w:pStyle w:val="Normal"/>
+        <w:bidi w:val="0"/>
+        <w:jc w:val="start"/>
+        <w:rPr/>
+      </w:pPr>
+      <w:r>
+        <w:rPr/>
+      </w:r>
+    </w:p>
+    <w:p>
+      <w:pPr>
+        <w:pStyle w:val="Normal"/>
+        <w:bidi w:val="0"/>
+        <w:jc w:val="start"/>
+        <w:rPr/>
+      </w:pPr>
+      <w:r>
+        <w:rPr/>
+      </w:r>
+    </w:p>
+    <w:p>
+      <w:pPr>
+        <w:pStyle w:val="Normal"/>
+        <w:bidi w:val="0"/>
+        <w:jc w:val="start"/>
+        <w:rPr/>
+      </w:pPr>
+      <w:r>
+        <w:rPr/>
+      </w:r>
+    </w:p>
+    <w:p>
+      <w:pPr>
+        <w:pStyle w:val="Normal"/>
+        <w:bidi w:val="0"/>
+        <w:jc w:val="start"/>
+        <w:rPr/>
+      </w:pPr>
+      <w:r>
+        <w:rPr/>
+      </w:r>
+    </w:p>
+    <w:p>
+      <w:pPr>
+        <w:pStyle w:val="Normal"/>
+        <w:bidi w:val="0"/>
+        <w:jc w:val="start"/>
+        <w:rPr/>
+      </w:pPr>
+      <w:r>
+        <w:rPr/>
+      </w:r>
+    </w:p>
+    <w:p>
+      <w:pPr>
+        <w:pStyle w:val="Normal"/>
+        <w:bidi w:val="0"/>
+        <w:jc w:val="start"/>
+        <w:rPr/>
+      </w:pPr>
+      <w:r>
+        <w:rPr/>
+      </w:r>
+    </w:p>
+    <w:p>
+      <w:pPr>
+        <w:pStyle w:val="Normal"/>
+        <w:bidi w:val="0"/>
+        <w:jc w:val="start"/>
+        <w:rPr/>
+      </w:pPr>
+      <w:r>
+        <w:rPr/>
+      </w:r>
+    </w:p>
+    <w:p>
+      <w:pPr>
+        <w:pStyle w:val="Normal"/>
+        <w:bidi w:val="0"/>
+        <w:jc w:val="start"/>
+        <w:rPr/>
+      </w:pPr>
+      <w:r>
+        <w:rPr/>
+      </w:r>
+    </w:p>
+    <w:p>
+      <w:pPr>
+        <w:pStyle w:val="Normal"/>
+        <w:bidi w:val="0"/>
+        <w:jc w:val="start"/>
+        <w:rPr/>
+      </w:pPr>
+      <w:r>
+        <w:rPr/>
+      </w:r>
+    </w:p>
+    <w:p>
+      <w:pPr>
+        <w:pStyle w:val="Normal"/>
+        <w:bidi w:val="0"/>
+        <w:jc w:val="start"/>
+        <w:rPr/>
+      </w:pPr>
+      <w:r>
+        <w:rPr/>
+      </w:r>
+    </w:p>
+    <w:p>
+      <w:pPr>
+        <w:pStyle w:val="Normal"/>
+        <w:bidi w:val="0"/>
+        <w:jc w:val="start"/>
+        <w:rPr/>
+      </w:pPr>
+      <w:r>
+        <w:rPr/>
+      </w:r>
+    </w:p>
+    <w:p>
+      <w:pPr>
+        <w:pStyle w:val="Normal"/>
+        <w:bidi w:val="0"/>
+        <w:jc w:val="start"/>
+        <w:rPr/>
+      </w:pPr>
+      <w:r>
+        <w:rPr/>
+      </w:r>
+    </w:p>
+    <w:p>
+      <w:pPr>
+        <w:pStyle w:val="Normal"/>
+        <w:bidi w:val="0"/>
+        <w:jc w:val="start"/>
+        <w:rPr/>
+      </w:pPr>
+      <w:r>
+        <w:rPr/>
+      </w:r>
+    </w:p>
+    <w:p>
+      <w:pPr>
+        <w:pStyle w:val="Normal"/>
+        <w:bidi w:val="0"/>
+        <w:jc w:val="start"/>
+        <w:rPr/>
+      </w:pPr>
+      <w:r>
+        <w:rPr/>
+      </w:r>
+    </w:p>
+    <w:p>
+      <w:pPr>
+        <w:pStyle w:val="Normal"/>
+        <w:bidi w:val="0"/>
+        <w:jc w:val="start"/>
+        <w:rPr/>
+      </w:pPr>
+      <w:r>
+        <w:rPr/>
+      </w:r>
+    </w:p>
+    <w:p>
+      <w:pPr>
+        <w:pStyle w:val="Normal"/>
+        <w:bidi w:val="0"/>
+        <w:jc w:val="start"/>
+        <w:rPr/>
+      </w:pPr>
+      <w:r>
+        <w:rPr/>
+      </w:r>
+    </w:p>
+    <w:p>
+      <w:pPr>
+        <w:pStyle w:val="Normal"/>
+        <w:bidi w:val="0"/>
+        <w:jc w:val="start"/>
+        <w:rPr/>
+      </w:pPr>
+      <w:r>
+        <w:rPr/>
+      </w:r>
+    </w:p>
+    <w:p>
+      <w:pPr>
+        <w:pStyle w:val="Normal"/>
+        <w:bidi w:val="0"/>
+        <w:jc w:val="start"/>
+        <w:rPr/>
+      </w:pPr>
+      <w:r>
+        <w:rPr/>
+      </w:r>
+    </w:p>
+    <w:p>
+      <w:pPr>
+        <w:pStyle w:val="Normal"/>
+        <w:bidi w:val="0"/>
+        <w:jc w:val="start"/>
+        <w:rPr/>
+      </w:pPr>
+      <w:r>
+        <w:rPr/>
+      </w:r>
+    </w:p>
+    <w:p>
+      <w:pPr>
+        <w:pStyle w:val="Normal"/>
+        <w:bidi w:val="0"/>
+        <w:jc w:val="start"/>
+        <w:rPr/>
+      </w:pPr>
+      <w:r>
+        <w:rPr/>
+      </w:r>
+    </w:p>
+    <w:p>
+      <w:pPr>
+        <w:pStyle w:val="Normal"/>
+        <w:bidi w:val="0"/>
+        <w:jc w:val="start"/>
+        <w:rPr/>
+      </w:pPr>
+      <w:r>
+        <w:rPr/>
+      </w:r>
+    </w:p>
+    <w:p>
+      <w:pPr>
+        <w:pStyle w:val="Normal"/>
+        <w:bidi w:val="0"/>
+        <w:jc w:val="start"/>
+        <w:rPr/>
+      </w:pPr>
+      <w:r>
+        <w:rPr/>
+      </w:r>
+    </w:p>
+    <w:p>
+      <w:pPr>
+        <w:pStyle w:val="Normal"/>
+        <w:bidi w:val="0"/>
+        <w:jc w:val="start"/>
+        <w:rPr/>
+      </w:pPr>
+      <w:r>
+        <w:rPr/>
+      </w:r>
+    </w:p>
+    <w:tbl>
+      <w:tblPr>
+        <w:tblW w:w="9638" w:type="dxa"/>
+        <w:jc w:val="start"/>
+        <w:tblInd w:w="55" w:type="dxa"/>
+        <w:tblCellMar>
+          <w:top w:w="55" w:type="dxa"/>
+          <w:start w:w="55" w:type="dxa"/>
+          <w:bottom w:w="55" w:type="dxa"/>
+          <w:end w:w="55" w:type="dxa"/>
+        </w:tblCellMar>
+      </w:tblPr>
+      <w:tblGrid>
+        <w:gridCol w:w="2409"/>
+        <w:gridCol w:w="2410"/>
+        <w:gridCol w:w="2409"/>
+        <w:gridCol w:w="2410"/>
+      </w:tblGrid>
+      <w:tr>
+        <w:trPr/>
+        <w:tc>
+          <w:tcPr>
+            <w:tcW w:w="2409" w:type="dxa"/>
+            <w:tcBorders>
+              <w:top w:val="single" w:sz="2" w:space="0" w:color="000000"/>
+              <w:start w:val="single" w:sz="2" w:space="0" w:color="000000"/>
+              <w:bottom w:val="single" w:sz="2" w:space="0" w:color="000000"/>
+            </w:tcBorders>
+          </w:tcPr>
+          <w:p>
+            <w:pPr>
+              <w:pStyle w:val="Contedodatabela"/>
+              <w:rPr/>
+            </w:pPr>
+            <w:r>
+              <w:rPr/>
+            </w:r>
+          </w:p>
+        </w:tc>
+        <w:tc>
+          <w:tcPr>
+            <w:tcW w:w="2410" w:type="dxa"/>
+            <w:tcBorders>
+              <w:top w:val="single" w:sz="2" w:space="0" w:color="000000"/>
+              <w:start w:val="single" w:sz="2" w:space="0" w:color="000000"/>
+              <w:bottom w:val="single" w:sz="2" w:space="0" w:color="000000"/>
+            </w:tcBorders>
+          </w:tcPr>
+          <w:p>
+            <w:pPr>
+              <w:pStyle w:val="Contedodatabela"/>
+              <w:rPr/>
+            </w:pPr>
+            <w:r>
+              <w:rPr/>
+              <w:t>Plate Tectonics</w:t>
+            </w:r>
+          </w:p>
+        </w:tc>
+        <w:tc>
+          <w:tcPr>
+            <w:tcW w:w="2409" w:type="dxa"/>
+            <w:tcBorders>
+              <w:top w:val="single" w:sz="2" w:space="0" w:color="000000"/>
+              <w:start w:val="single" w:sz="2" w:space="0" w:color="000000"/>
+              <w:bottom w:val="single" w:sz="2" w:space="0" w:color="000000"/>
+            </w:tcBorders>
+          </w:tcPr>
+          <w:p>
+            <w:pPr>
+              <w:pStyle w:val="Contedodatabela"/>
+              <w:rPr/>
+            </w:pPr>
+            <w:r>
+              <w:rPr/>
+              <w:t xml:space="preserve">Dynamic Topography </w:t>
+            </w:r>
+          </w:p>
+        </w:tc>
+        <w:tc>
+          <w:tcPr>
+            <w:tcW w:w="2410" w:type="dxa"/>
+            <w:tcBorders>
+              <w:top w:val="single" w:sz="2" w:space="0" w:color="000000"/>
+              <w:start w:val="single" w:sz="2" w:space="0" w:color="000000"/>
+              <w:bottom w:val="single" w:sz="2" w:space="0" w:color="000000"/>
+              <w:end w:val="single" w:sz="2" w:space="0" w:color="000000"/>
+            </w:tcBorders>
+          </w:tcPr>
+          <w:p>
+            <w:pPr>
+              <w:pStyle w:val="Contedodatabela"/>
+              <w:rPr/>
+            </w:pPr>
+            <w:r>
+              <w:rPr/>
+              <w:t>Thermal Insulation</w:t>
+            </w:r>
+          </w:p>
+          <w:p>
+            <w:pPr>
+              <w:pStyle w:val="Contedodatabela"/>
+              <w:rPr/>
+            </w:pPr>
+            <w:r>
+              <w:rPr/>
+              <w:t>(this study)</w:t>
+            </w:r>
+          </w:p>
+        </w:tc>
+      </w:tr>
+      <w:tr>
+        <w:trPr/>
+        <w:tc>
+          <w:tcPr>
+            <w:tcW w:w="2409" w:type="dxa"/>
+            <w:tcBorders>
+              <w:start w:val="single" w:sz="2" w:space="0" w:color="000000"/>
+              <w:bottom w:val="single" w:sz="2" w:space="0" w:color="000000"/>
+            </w:tcBorders>
+          </w:tcPr>
+          <w:p>
+            <w:pPr>
+              <w:pStyle w:val="Contedodatabela"/>
+              <w:rPr/>
+            </w:pPr>
+            <w:r>
+              <w:rPr/>
+              <w:t xml:space="preserve">Wavelength </w:t>
+            </w:r>
+            <w:r>
+              <w:rPr/>
+              <w:t>[km]</w:t>
+            </w:r>
+          </w:p>
+        </w:tc>
+        <w:tc>
+          <w:tcPr>
+            <w:tcW w:w="2410" w:type="dxa"/>
+            <w:tcBorders>
+              <w:start w:val="single" w:sz="2" w:space="0" w:color="000000"/>
+              <w:bottom w:val="single" w:sz="2" w:space="0" w:color="000000"/>
+            </w:tcBorders>
+          </w:tcPr>
+          <w:p>
+            <w:pPr>
+              <w:pStyle w:val="Contedodatabela"/>
+              <w:rPr/>
+            </w:pPr>
+            <w:r>
+              <w:rPr/>
+              <w:t>&lt;1000 km</w:t>
+            </w:r>
+          </w:p>
+        </w:tc>
+        <w:tc>
+          <w:tcPr>
+            <w:tcW w:w="2409" w:type="dxa"/>
+            <w:tcBorders>
+              <w:start w:val="single" w:sz="2" w:space="0" w:color="000000"/>
+              <w:bottom w:val="single" w:sz="2" w:space="0" w:color="000000"/>
+            </w:tcBorders>
+          </w:tcPr>
+          <w:p>
+            <w:pPr>
+              <w:pStyle w:val="Contedodatabela"/>
+              <w:rPr/>
+            </w:pPr>
+            <w:r>
+              <w:rPr>
+                <w:rFonts w:eastAsia="Noto Serif CJK SC" w:cs="Lohit Devanagari"/>
+                <w:color w:val="auto"/>
+                <w:kern w:val="2"/>
+                <w:sz w:val="24"/>
+                <w:szCs w:val="24"/>
+                <w:lang w:val="pt-BR" w:eastAsia="zh-CN" w:bidi="hi-IN"/>
+              </w:rPr>
+              <w:t>500 – 10,000</w:t>
+            </w:r>
+            <w:r>
+              <w:rPr/>
+              <w:t xml:space="preserve"> km </w:t>
+            </w:r>
+            <w:r>
+              <w:rPr/>
+              <w:t>[2]</w:t>
+            </w:r>
+          </w:p>
+        </w:tc>
+        <w:tc>
+          <w:tcPr>
+            <w:tcW w:w="2410" w:type="dxa"/>
+            <w:tcBorders>
+              <w:start w:val="single" w:sz="2" w:space="0" w:color="000000"/>
+              <w:bottom w:val="single" w:sz="2" w:space="0" w:color="000000"/>
+              <w:end w:val="single" w:sz="2" w:space="0" w:color="000000"/>
+            </w:tcBorders>
+          </w:tcPr>
+          <w:p>
+            <w:pPr>
+              <w:pStyle w:val="Contedodatabela"/>
+              <w:rPr/>
+            </w:pPr>
+            <w:r>
+              <w:rPr/>
+              <w:t>10</w:t>
+            </w:r>
+            <w:r>
+              <w:rPr>
+                <w:rFonts w:eastAsia="Noto Serif CJK SC" w:cs="Lohit Devanagari"/>
+                <w:color w:val="auto"/>
+                <w:kern w:val="2"/>
+                <w:sz w:val="24"/>
+                <w:szCs w:val="24"/>
+                <w:lang w:val="pt-BR" w:eastAsia="zh-CN" w:bidi="hi-IN"/>
+              </w:rPr>
+              <w:t>0</w:t>
+            </w:r>
+            <w:r>
+              <w:rPr/>
+              <w:t xml:space="preserve"> – 10</w:t>
+            </w:r>
+            <w:r>
+              <w:rPr/>
+              <w:t>00</w:t>
+            </w:r>
+            <w:r>
+              <w:rPr/>
+              <w:t xml:space="preserve"> km</w:t>
+            </w:r>
+          </w:p>
+        </w:tc>
+      </w:tr>
+      <w:tr>
+        <w:trPr/>
+        <w:tc>
+          <w:tcPr>
+            <w:tcW w:w="2409" w:type="dxa"/>
+            <w:tcBorders>
+              <w:start w:val="single" w:sz="2" w:space="0" w:color="000000"/>
+              <w:bottom w:val="single" w:sz="2" w:space="0" w:color="000000"/>
+            </w:tcBorders>
+          </w:tcPr>
+          <w:p>
+            <w:pPr>
+              <w:pStyle w:val="Contedodatabela"/>
+              <w:rPr/>
+            </w:pPr>
+            <w:r>
+              <w:rPr/>
+              <w:t xml:space="preserve">Amplitude </w:t>
+            </w:r>
+            <w:r>
+              <w:rPr/>
+              <w:t>[km]</w:t>
+            </w:r>
+          </w:p>
+        </w:tc>
+        <w:tc>
+          <w:tcPr>
+            <w:tcW w:w="2410" w:type="dxa"/>
+            <w:tcBorders>
+              <w:start w:val="single" w:sz="2" w:space="0" w:color="000000"/>
+              <w:bottom w:val="single" w:sz="2" w:space="0" w:color="000000"/>
+            </w:tcBorders>
+          </w:tcPr>
+          <w:p>
+            <w:pPr>
+              <w:pStyle w:val="Contedodatabela"/>
+              <w:rPr/>
+            </w:pPr>
+            <w:r>
+              <w:rPr/>
+              <w:t>-</w:t>
+            </w:r>
+            <w:r>
+              <w:rPr/>
+              <w:t>11 - 8</w:t>
+            </w:r>
+            <w:r>
+              <w:rPr/>
+              <w:t xml:space="preserve"> km</w:t>
+            </w:r>
+          </w:p>
+        </w:tc>
+        <w:tc>
+          <w:tcPr>
+            <w:tcW w:w="2409" w:type="dxa"/>
+            <w:tcBorders>
+              <w:start w:val="single" w:sz="2" w:space="0" w:color="000000"/>
+              <w:bottom w:val="single" w:sz="2" w:space="0" w:color="000000"/>
+            </w:tcBorders>
+          </w:tcPr>
+          <w:p>
+            <w:pPr>
+              <w:pStyle w:val="Contedodatabela"/>
+              <w:rPr>
+                <w:rFonts w:ascii="Liberation Serif" w:hAnsi="Liberation Serif" w:eastAsia="Noto Serif CJK SC" w:cs="Lohit Devanagari"/>
+                <w:color w:val="auto"/>
+                <w:kern w:val="2"/>
+                <w:sz w:val="24"/>
+                <w:szCs w:val="24"/>
+                <w:lang w:val="pt-BR" w:eastAsia="zh-CN" w:bidi="hi-IN"/>
+              </w:rPr>
+            </w:pPr>
+            <w:r>
+              <w:rPr>
+                <w:rFonts w:eastAsia="Noto Serif CJK SC" w:cs="Lohit Devanagari"/>
+                <w:color w:val="auto"/>
+                <w:kern w:val="2"/>
+                <w:sz w:val="24"/>
+                <w:szCs w:val="24"/>
+                <w:lang w:val="pt-BR" w:eastAsia="zh-CN" w:bidi="hi-IN"/>
+              </w:rPr>
+              <w:t>+/- 1 [2]</w:t>
+            </w:r>
+          </w:p>
+        </w:tc>
+        <w:tc>
+          <w:tcPr>
+            <w:tcW w:w="2410" w:type="dxa"/>
+            <w:tcBorders>
+              <w:start w:val="single" w:sz="2" w:space="0" w:color="000000"/>
+              <w:bottom w:val="single" w:sz="2" w:space="0" w:color="000000"/>
+              <w:end w:val="single" w:sz="2" w:space="0" w:color="000000"/>
+            </w:tcBorders>
+          </w:tcPr>
+          <w:p>
+            <w:pPr>
+              <w:pStyle w:val="Contedodatabela"/>
+              <w:rPr>
+                <w:rFonts w:ascii="Liberation Serif" w:hAnsi="Liberation Serif" w:eastAsia="Noto Serif CJK SC" w:cs="Lohit Devanagari"/>
+                <w:b w:val="false"/>
+                <w:b w:val="false"/>
+                <w:bCs w:val="false"/>
+                <w:color w:val="auto"/>
+                <w:kern w:val="2"/>
+                <w:sz w:val="24"/>
+                <w:szCs w:val="24"/>
+                <w:lang w:val="pt-BR" w:eastAsia="zh-CN" w:bidi="hi-IN"/>
+              </w:rPr>
+            </w:pPr>
+            <w:r>
+              <w:rPr>
+                <w:rFonts w:eastAsia="Noto Serif CJK SC" w:cs="Lohit Devanagari"/>
+                <w:b w:val="false"/>
+                <w:bCs w:val="false"/>
+                <w:color w:val="auto"/>
+                <w:kern w:val="2"/>
+                <w:sz w:val="24"/>
+                <w:szCs w:val="24"/>
+                <w:lang w:val="pt-BR" w:eastAsia="zh-CN" w:bidi="hi-IN"/>
+              </w:rPr>
+              <w:t>+/- 1</w:t>
+            </w:r>
+          </w:p>
+        </w:tc>
+      </w:tr>
+      <w:tr>
+        <w:trPr/>
+        <w:tc>
+          <w:tcPr>
+            <w:tcW w:w="2409" w:type="dxa"/>
+            <w:tcBorders>
+              <w:start w:val="single" w:sz="2" w:space="0" w:color="000000"/>
+              <w:bottom w:val="single" w:sz="2" w:space="0" w:color="000000"/>
+            </w:tcBorders>
+          </w:tcPr>
+          <w:p>
+            <w:pPr>
+              <w:pStyle w:val="Contedodatabela"/>
+              <w:rPr/>
+            </w:pPr>
+            <w:r>
+              <w:rPr/>
+              <w:t xml:space="preserve">Rate </w:t>
+            </w:r>
+            <w:r>
+              <w:rPr/>
+              <w:t>[m/</w:t>
+            </w:r>
+            <w:r>
+              <w:rPr/>
+              <w:t>M</w:t>
+            </w:r>
+            <w:r>
+              <w:rPr/>
+              <w:t>yr]</w:t>
+            </w:r>
+          </w:p>
+        </w:tc>
+        <w:tc>
+          <w:tcPr>
+            <w:tcW w:w="2410" w:type="dxa"/>
+            <w:tcBorders>
+              <w:start w:val="single" w:sz="2" w:space="0" w:color="000000"/>
+              <w:bottom w:val="single" w:sz="2" w:space="0" w:color="000000"/>
+            </w:tcBorders>
+          </w:tcPr>
+          <w:p>
+            <w:pPr>
+              <w:pStyle w:val="Contedodatabela"/>
+              <w:rPr/>
+            </w:pPr>
+            <w:r>
+              <w:rPr/>
+              <w:t>10</w:t>
+            </w:r>
+            <w:r>
+              <w:rPr/>
+              <w:t>²</w:t>
+            </w:r>
+            <w:r>
+              <w:rPr/>
+              <w:t xml:space="preserve"> – </w:t>
+            </w:r>
+            <w:r>
+              <w:rPr/>
+              <w:t>10³</w:t>
+            </w:r>
+          </w:p>
+        </w:tc>
+        <w:tc>
+          <w:tcPr>
+            <w:tcW w:w="2409" w:type="dxa"/>
+            <w:tcBorders>
+              <w:start w:val="single" w:sz="2" w:space="0" w:color="000000"/>
+              <w:bottom w:val="single" w:sz="2" w:space="0" w:color="000000"/>
+            </w:tcBorders>
+          </w:tcPr>
+          <w:p>
+            <w:pPr>
+              <w:pStyle w:val="Contedodatabela"/>
+              <w:rPr/>
+            </w:pPr>
+            <w:r>
+              <w:rPr/>
+              <w:t>4x</w:t>
+            </w:r>
+            <w:r>
+              <w:rPr/>
+              <w:t>10</w:t>
+            </w:r>
+            <w:r>
+              <w:rPr/>
+              <w:t>¹</w:t>
+            </w:r>
+            <w:r>
+              <w:rPr/>
+              <w:t xml:space="preserve"> - </w:t>
+            </w:r>
+            <w:r>
+              <w:rPr/>
+              <w:t>5x</w:t>
+            </w:r>
+            <w:r>
+              <w:rPr/>
+              <w:t xml:space="preserve">10² </w:t>
+            </w:r>
+            <w:r>
+              <w:rPr/>
+              <w:t>[1, 2]</w:t>
+            </w:r>
+          </w:p>
+        </w:tc>
+        <w:tc>
+          <w:tcPr>
+            <w:tcW w:w="2410" w:type="dxa"/>
+            <w:tcBorders>
+              <w:start w:val="single" w:sz="2" w:space="0" w:color="000000"/>
+              <w:bottom w:val="single" w:sz="2" w:space="0" w:color="000000"/>
+              <w:end w:val="single" w:sz="2" w:space="0" w:color="000000"/>
+            </w:tcBorders>
+          </w:tcPr>
+          <w:p>
+            <w:pPr>
+              <w:pStyle w:val="Contedodatabela"/>
+              <w:rPr/>
+            </w:pPr>
+            <w:r>
+              <w:rPr/>
+              <w:t>1</w:t>
+            </w:r>
+            <w:r>
+              <w:rPr/>
+              <w:t>0⁰</w:t>
+            </w:r>
+          </w:p>
+        </w:tc>
+      </w:tr>
+      <w:tr>
+        <w:trPr/>
+        <w:tc>
+          <w:tcPr>
+            <w:tcW w:w="2409" w:type="dxa"/>
+            <w:tcBorders>
+              <w:start w:val="single" w:sz="2" w:space="0" w:color="000000"/>
+              <w:bottom w:val="single" w:sz="2" w:space="0" w:color="000000"/>
+            </w:tcBorders>
+          </w:tcPr>
+          <w:p>
+            <w:pPr>
+              <w:pStyle w:val="Contedodatabela"/>
+              <w:rPr/>
+            </w:pPr>
+            <w:r>
+              <w:rPr/>
+              <w:t xml:space="preserve">Duration </w:t>
+            </w:r>
+            <w:r>
+              <w:rPr/>
+              <w:t>[Myr]</w:t>
+            </w:r>
+          </w:p>
+        </w:tc>
+        <w:tc>
+          <w:tcPr>
+            <w:tcW w:w="2410" w:type="dxa"/>
+            <w:tcBorders>
+              <w:start w:val="single" w:sz="2" w:space="0" w:color="000000"/>
+              <w:bottom w:val="single" w:sz="2" w:space="0" w:color="000000"/>
+            </w:tcBorders>
+          </w:tcPr>
+          <w:p>
+            <w:pPr>
+              <w:pStyle w:val="Contedodatabela"/>
+              <w:rPr/>
+            </w:pPr>
+            <w:r>
+              <w:rPr/>
+              <w:t>&lt;200</w:t>
+            </w:r>
+          </w:p>
+        </w:tc>
+        <w:tc>
+          <w:tcPr>
+            <w:tcW w:w="2409" w:type="dxa"/>
+            <w:tcBorders>
+              <w:start w:val="single" w:sz="2" w:space="0" w:color="000000"/>
+              <w:bottom w:val="single" w:sz="2" w:space="0" w:color="000000"/>
+            </w:tcBorders>
+          </w:tcPr>
+          <w:p>
+            <w:pPr>
+              <w:pStyle w:val="Contedodatabela"/>
+              <w:rPr/>
+            </w:pPr>
+            <w:r>
+              <w:rPr/>
+              <w:t>~</w:t>
+            </w:r>
+            <w:r>
+              <w:rPr/>
+              <w:t>3 [2]</w:t>
+            </w:r>
+          </w:p>
+        </w:tc>
+        <w:tc>
+          <w:tcPr>
+            <w:tcW w:w="2410" w:type="dxa"/>
+            <w:tcBorders>
+              <w:start w:val="single" w:sz="2" w:space="0" w:color="000000"/>
+              <w:bottom w:val="single" w:sz="2" w:space="0" w:color="000000"/>
+              <w:end w:val="single" w:sz="2" w:space="0" w:color="000000"/>
+            </w:tcBorders>
+          </w:tcPr>
+          <w:p>
+            <w:pPr>
+              <w:pStyle w:val="Contedodatabela"/>
+              <w:rPr/>
+            </w:pPr>
+            <w:r>
+              <w:rPr/>
+              <w:t>1000</w:t>
+            </w:r>
+          </w:p>
+        </w:tc>
+      </w:tr>
+    </w:tbl>
+    <w:p>
+      <w:pPr>
+        <w:pStyle w:val="Normal"/>
+        <w:bidi w:val="0"/>
+        <w:jc w:val="start"/>
+        <w:rPr/>
+      </w:pPr>
+      <w:r>
+        <w:rPr/>
+      </w:r>
+    </w:p>
+    <w:p>
+      <w:pPr>
+        <w:pStyle w:val="Normal"/>
+        <w:bidi w:val="0"/>
+        <w:jc w:val="start"/>
+        <w:rPr>
+          <w:rFonts w:ascii="Liberation Serif" w:hAnsi="Liberation Serif" w:eastAsia="Noto Serif CJK SC" w:cs="Lohit Devanagari"/>
+          <w:b w:val="false"/>
+          <w:i w:val="false"/>
+          <w:caps w:val="false"/>
+          <w:smallCaps w:val="false"/>
+          <w:color w:val="auto"/>
+          <w:spacing w:val="0"/>
+          <w:kern w:val="2"/>
+          <w:sz w:val="24"/>
+          <w:szCs w:val="24"/>
+          <w:lang w:val="pt-BR" w:eastAsia="zh-CN" w:bidi="hi-IN"/>
+        </w:rPr>
+      </w:pPr>
+      <w:r>
+        <w:rPr>
+          <w:rFonts w:eastAsia="Noto Serif CJK SC" w:cs="Lohit Devanagari"/>
+          <w:b w:val="false"/>
+          <w:i w:val="false"/>
+          <w:caps w:val="false"/>
+          <w:smallCaps w:val="false"/>
+          <w:color w:val="auto"/>
+          <w:spacing w:val="0"/>
+          <w:kern w:val="2"/>
+          <w:sz w:val="24"/>
+          <w:szCs w:val="24"/>
+          <w:lang w:val="pt-BR" w:eastAsia="zh-CN" w:bidi="hi-IN"/>
+        </w:rPr>
+        <w:t xml:space="preserve">[1]: Hoggard, M., Austermann, J., Randel, C., &amp; Stephenson, S. (2021). Observational estimates of dynamic topography through space and time. Mantle convection and surface expressions, 371-411. </w:t>
+      </w:r>
+      <w:hyperlink r:id="rId5">
+        <w:r>
+          <w:rPr>
+            <w:rStyle w:val="LinkdaInternet"/>
+            <w:rFonts w:eastAsia="Noto Serif CJK SC" w:cs="Lohit Devanagari"/>
+            <w:b w:val="false"/>
+            <w:i w:val="false"/>
+            <w:caps w:val="false"/>
+            <w:smallCaps w:val="false"/>
+            <w:color w:val="auto"/>
+            <w:spacing w:val="0"/>
+            <w:kern w:val="2"/>
+            <w:sz w:val="24"/>
+            <w:szCs w:val="24"/>
+            <w:lang w:val="pt-BR" w:eastAsia="zh-CN" w:bidi="hi-IN"/>
+          </w:rPr>
+          <w:t>https://doi.org/10.1002/9781119528609.ch15</w:t>
+        </w:r>
+      </w:hyperlink>
+      <w:hyperlink r:id="rId6">
+        <w:r>
+          <w:rPr>
+            <w:rFonts w:eastAsia="Noto Serif CJK SC" w:cs="Lohit Devanagari"/>
+            <w:b w:val="false"/>
+            <w:i w:val="false"/>
+            <w:caps w:val="false"/>
+            <w:smallCaps w:val="false"/>
+            <w:color w:val="auto"/>
+            <w:spacing w:val="0"/>
+            <w:kern w:val="2"/>
+            <w:sz w:val="24"/>
+            <w:szCs w:val="24"/>
+            <w:lang w:val="pt-BR" w:eastAsia="zh-CN" w:bidi="hi-IN"/>
+          </w:rPr>
+          <w:t xml:space="preserve"> </w:t>
+        </w:r>
+      </w:hyperlink>
+    </w:p>
+    <w:p>
+      <w:pPr>
+        <w:pStyle w:val="Normal"/>
+        <w:bidi w:val="0"/>
+        <w:jc w:val="start"/>
+        <w:rPr>
+          <w:rFonts w:ascii="Liberation Serif" w:hAnsi="Liberation Serif" w:eastAsia="Noto Serif CJK SC" w:cs="Lohit Devanagari"/>
+          <w:b w:val="false"/>
+          <w:i w:val="false"/>
+          <w:caps w:val="false"/>
+          <w:smallCaps w:val="false"/>
+          <w:color w:val="auto"/>
+          <w:spacing w:val="0"/>
+          <w:kern w:val="2"/>
+          <w:sz w:val="24"/>
+          <w:szCs w:val="24"/>
+          <w:lang w:val="pt-BR" w:eastAsia="zh-CN" w:bidi="hi-IN"/>
+        </w:rPr>
+      </w:pPr>
+      <w:r>
+        <w:rPr>
+          <w:rFonts w:eastAsia="Noto Serif CJK SC" w:cs="Lohit Devanagari"/>
+          <w:b w:val="false"/>
+          <w:i w:val="false"/>
+          <w:caps w:val="false"/>
+          <w:smallCaps w:val="false"/>
+          <w:color w:val="auto"/>
+          <w:spacing w:val="0"/>
+          <w:kern w:val="2"/>
+          <w:sz w:val="24"/>
+          <w:szCs w:val="24"/>
+          <w:lang w:val="pt-BR" w:eastAsia="zh-CN" w:bidi="hi-IN"/>
+        </w:rPr>
+      </w:r>
+    </w:p>
+    <w:p>
+      <w:pPr>
+        <w:pStyle w:val="Normal"/>
+        <w:bidi w:val="0"/>
+        <w:jc w:val="start"/>
+        <w:rPr/>
+      </w:pPr>
+      <w:r>
+        <w:rPr>
+          <w:rFonts w:eastAsia="Noto Serif CJK SC" w:cs="Lohit Devanagari"/>
+          <w:color w:val="auto"/>
+          <w:kern w:val="2"/>
+          <w:sz w:val="24"/>
+          <w:szCs w:val="24"/>
+          <w:lang w:val="pt-BR" w:eastAsia="zh-CN" w:bidi="hi-IN"/>
+        </w:rPr>
+        <w:t xml:space="preserve">[2]: </w:t>
+      </w:r>
+      <w:r>
+        <w:rPr>
+          <w:rFonts w:eastAsia="Noto Serif CJK SC" w:cs="Lohit Devanagari"/>
+          <w:b w:val="false"/>
+          <w:i w:val="false"/>
+          <w:caps w:val="false"/>
+          <w:smallCaps w:val="false"/>
+          <w:color w:val="auto"/>
+          <w:spacing w:val="0"/>
+          <w:kern w:val="2"/>
+          <w:sz w:val="24"/>
+          <w:szCs w:val="24"/>
+          <w:lang w:val="pt-BR" w:eastAsia="zh-CN" w:bidi="hi-IN"/>
+        </w:rPr>
+        <w:t xml:space="preserve">Dávila, F. M., Lithgow-Bertelloni, C., Martina, F., Ávila, P., Nóbile, J., Collo, G., ... &amp; Sánchez, F. (2018). Mantle influence on Andean and pre-Andean topography. The Evolution of the Chilean-Argentinean Andes, 363-385. </w:t>
+      </w:r>
+      <w:hyperlink r:id="rId7">
+        <w:r>
+          <w:rPr>
+            <w:rStyle w:val="LinkdaInternet"/>
+            <w:rFonts w:eastAsia="Noto Serif CJK SC" w:cs="Lohit Devanagari"/>
+            <w:b w:val="false"/>
+            <w:i w:val="false"/>
+            <w:caps w:val="false"/>
+            <w:smallCaps w:val="false"/>
+            <w:color w:val="auto"/>
+            <w:spacing w:val="0"/>
+            <w:kern w:val="2"/>
+            <w:sz w:val="24"/>
+            <w:szCs w:val="24"/>
+            <w:lang w:val="pt-BR" w:eastAsia="zh-CN" w:bidi="hi-IN"/>
+          </w:rPr>
+          <w:t>https://doi.org/10.1007/978-3-319-67774-3_15</w:t>
+        </w:r>
+      </w:hyperlink>
+      <w:hyperlink r:id="rId8">
+        <w:r>
+          <w:rPr>
+            <w:rFonts w:eastAsia="Noto Serif CJK SC" w:cs="Lohit Devanagari"/>
+            <w:b w:val="false"/>
+            <w:i w:val="false"/>
+            <w:caps w:val="false"/>
+            <w:smallCaps w:val="false"/>
+            <w:color w:val="auto"/>
+            <w:spacing w:val="0"/>
+            <w:kern w:val="2"/>
+            <w:sz w:val="24"/>
+            <w:szCs w:val="24"/>
+            <w:lang w:val="pt-BR" w:eastAsia="zh-CN" w:bidi="hi-IN"/>
+          </w:rPr>
+          <w:t xml:space="preserve"> </w:t>
+        </w:r>
+      </w:hyperlink>
     </w:p>
     <w:sectPr>
       <w:type w:val="nextPage"/>
@@ -1142,6 +2339,7 @@
       <w:rPr>
         <w:rFonts w:ascii="Liberation Serif" w:hAnsi="Liberation Serif" w:eastAsia="Noto Serif CJK SC" w:cs="Lohit Devanagari"/>
         <w:kern w:val="2"/>
+        <w:sz w:val="20"/>
         <w:szCs w:val="24"/>
         <w:lang w:val="pt-BR" w:eastAsia="zh-CN" w:bidi="hi-IN"/>
       </w:rPr>
@@ -1169,6 +2367,14 @@
       <w:sz w:val="24"/>
       <w:szCs w:val="24"/>
       <w:lang w:val="pt-BR" w:eastAsia="zh-CN" w:bidi="hi-IN"/>
+    </w:rPr>
+  </w:style>
+  <w:style w:type="character" w:styleId="LinkdaInternet">
+    <w:name w:val="Link da Internet"/>
+    <w:rPr>
+      <w:color w:val="000080"/>
+      <w:u w:val="single"/>
+      <w:lang w:val="zxx" w:eastAsia="zxx" w:bidi="zxx"/>
     </w:rPr>
   </w:style>
   <w:style w:type="paragraph" w:styleId="Ttulo">
@@ -1243,5 +2449,14 @@
     <w:pPr/>
     <w:rPr/>
   </w:style>
+  <w:style w:type="paragraph" w:styleId="Contedodatabela">
+    <w:name w:val="Conteúdo da tabela"/>
+    <w:basedOn w:val="Normal"/>
+    <w:qFormat/>
+    <w:pPr>
+      <w:suppressLineNumbers/>
+    </w:pPr>
+    <w:rPr/>
+  </w:style>
 </w:styles>
 </file>
</xml_diff>

<commit_message>
plot videos for article and correct figures labels
</commit_message>
<xml_diff>
--- a/keel_article/Keel_Article_Supp_Mat.docx
+++ b/keel_article/Keel_Article_Supp_Mat.docx
@@ -89,7 +89,7 @@
                 <wp:positionV relativeFrom="paragraph">
                   <wp:posOffset>635</wp:posOffset>
                 </wp:positionV>
-                <wp:extent cx="6121400" cy="2478405"/>
+                <wp:extent cx="6122670" cy="2650490"/>
                 <wp:effectExtent l="0" t="0" r="0" b="0"/>
                 <wp:wrapSquare wrapText="largest"/>
                 <wp:docPr id="1" name="Quadro1"/>
@@ -100,7 +100,7 @@
                       <wps:spPr>
                         <a:xfrm>
                           <a:off x="0" y="0"/>
-                          <a:ext cx="6120720" cy="2477880"/>
+                          <a:ext cx="6122160" cy="2649960"/>
                         </a:xfrm>
                         <a:prstGeom prst="rect">
                           <a:avLst/>
@@ -129,12 +129,10 @@
                               </w:rPr>
                             </w:pPr>
                             <w:r>
-                              <w:rPr>
-                                <w:color w:val="000000"/>
-                              </w:rPr>
+                              <w:rPr/>
                               <w:drawing>
                                 <wp:inline distT="0" distB="0" distL="0" distR="0">
-                                  <wp:extent cx="6120130" cy="1699895"/>
+                                  <wp:extent cx="6122035" cy="1727200"/>
                                   <wp:effectExtent l="0" t="0" r="0" b="0"/>
                                   <wp:docPr id="3" name="Figura1" descr="" title=""/>
                                   <wp:cNvGraphicFramePr>
@@ -158,7 +156,7 @@
                                         <pic:spPr bwMode="auto">
                                           <a:xfrm>
                                             <a:off x="0" y="0"/>
-                                            <a:ext cx="6120130" cy="1699895"/>
+                                            <a:ext cx="6122035" cy="1727200"/>
                                           </a:xfrm>
                                           <a:prstGeom prst="rect">
                                             <a:avLst/>
@@ -210,7 +208,57 @@
                               <w:rPr>
                                 <w:color w:val="000000"/>
                               </w:rPr>
-                              <w:t>: Evolution of the erosion of lithospheric base for MBW (solid lines) and MBC (dashed lines) according to the scale factor of mobile belt rheology: 5 (green), 3 (red) and 1 (blue). Black, pink and light green dashed dotted lines corresponds to Reference (REF), Alternating Asthenospheric Drag (AAD) and Mobile Belt with Alternating drag (MBA) scenarios, respectively.</w:t>
+                              <w:t>: Evolution of the erosion of lithospheric base for MB (solid lines) and MB</w:t>
+                            </w:r>
+                            <w:r>
+                              <w:rPr>
+                                <w:rFonts w:eastAsia="Noto Serif CJK SC" w:cs="Lohit Devanagari"/>
+                                <w:i/>
+                                <w:iCs/>
+                                <w:color w:val="000000"/>
+                                <w:kern w:val="2"/>
+                                <w:sz w:val="24"/>
+                                <w:szCs w:val="24"/>
+                                <w:lang w:val="pt-BR" w:eastAsia="zh-CN" w:bidi="hi-IN"/>
+                              </w:rPr>
+                              <w:t>D</w:t>
+                            </w:r>
+                            <w:r>
+                              <w:rPr>
+                                <w:color w:val="000000"/>
+                              </w:rPr>
+                              <w:t xml:space="preserve"> (dashed lines) according to the scale factor of mobile belt rheology: 5 (green), 3 (red) and 1 (blue). Black, pink and light green dashed dotted lines correspond</w:t>
+                            </w:r>
+                            <w:r>
+                              <w:rPr>
+                                <w:color w:val="000000"/>
+                              </w:rPr>
+                              <w:t>s</w:t>
+                            </w:r>
+                            <w:r>
+                              <w:rPr>
+                                <w:color w:val="000000"/>
+                              </w:rPr>
+                              <w:t xml:space="preserve"> to Reference (REF), Alternating Asthenospheric Drag (AAD) and Mobile Belt with Alternating </w:t>
+                            </w:r>
+                            <w:r>
+                              <w:rPr>
+                                <w:rFonts w:eastAsia="Noto Serif CJK SC" w:cs="Lohit Devanagari"/>
+                                <w:i/>
+                                <w:iCs/>
+                                <w:color w:val="000000"/>
+                                <w:kern w:val="2"/>
+                                <w:sz w:val="24"/>
+                                <w:szCs w:val="24"/>
+                                <w:lang w:val="pt-BR" w:eastAsia="zh-CN" w:bidi="hi-IN"/>
+                              </w:rPr>
+                              <w:t>D</w:t>
+                            </w:r>
+                            <w:r>
+                              <w:rPr>
+                                <w:color w:val="000000"/>
+                              </w:rPr>
+                              <w:t>rag (MBA) scenarios, respectively.</w:t>
                             </w:r>
                           </w:p>
                         </w:txbxContent>
@@ -226,7 +274,7 @@
           </mc:Choice>
           <mc:Fallback>
             <w:pict>
-              <v:rect id="shape_0" ID="Quadro1" stroked="f" style="position:absolute;margin-left:-0.05pt;margin-top:0.05pt;width:481.9pt;height:195.05pt;mso-position-horizontal:center">
+              <v:rect id="shape_0" ID="Quadro1" stroked="f" style="position:absolute;margin-left:-0.1pt;margin-top:0.05pt;width:482pt;height:208.6pt;mso-position-horizontal:center">
                 <w10:wrap type="square"/>
                 <v:fill o:detectmouseclick="t" on="false"/>
                 <v:stroke color="#3465a4" joinstyle="round" endcap="flat"/>
@@ -243,12 +291,10 @@
                         </w:rPr>
                       </w:pPr>
                       <w:r>
-                        <w:rPr>
-                          <w:color w:val="000000"/>
-                        </w:rPr>
+                        <w:rPr/>
                         <w:drawing>
                           <wp:inline distT="0" distB="0" distL="0" distR="0">
-                            <wp:extent cx="6120130" cy="1699895"/>
+                            <wp:extent cx="6122035" cy="1727200"/>
                             <wp:effectExtent l="0" t="0" r="0" b="0"/>
                             <wp:docPr id="4" name="Figura1" descr="" title=""/>
                             <wp:cNvGraphicFramePr>
@@ -272,7 +318,7 @@
                                   <pic:spPr bwMode="auto">
                                     <a:xfrm>
                                       <a:off x="0" y="0"/>
-                                      <a:ext cx="6120130" cy="1699895"/>
+                                      <a:ext cx="6122035" cy="1727200"/>
                                     </a:xfrm>
                                     <a:prstGeom prst="rect">
                                       <a:avLst/>
@@ -324,7 +370,57 @@
                         <w:rPr>
                           <w:color w:val="000000"/>
                         </w:rPr>
-                        <w:t>: Evolution of the erosion of lithospheric base for MBW (solid lines) and MBC (dashed lines) according to the scale factor of mobile belt rheology: 5 (green), 3 (red) and 1 (blue). Black, pink and light green dashed dotted lines corresponds to Reference (REF), Alternating Asthenospheric Drag (AAD) and Mobile Belt with Alternating drag (MBA) scenarios, respectively.</w:t>
+                        <w:t>: Evolution of the erosion of lithospheric base for MB (solid lines) and MB</w:t>
+                      </w:r>
+                      <w:r>
+                        <w:rPr>
+                          <w:rFonts w:eastAsia="Noto Serif CJK SC" w:cs="Lohit Devanagari"/>
+                          <w:i/>
+                          <w:iCs/>
+                          <w:color w:val="000000"/>
+                          <w:kern w:val="2"/>
+                          <w:sz w:val="24"/>
+                          <w:szCs w:val="24"/>
+                          <w:lang w:val="pt-BR" w:eastAsia="zh-CN" w:bidi="hi-IN"/>
+                        </w:rPr>
+                        <w:t>D</w:t>
+                      </w:r>
+                      <w:r>
+                        <w:rPr>
+                          <w:color w:val="000000"/>
+                        </w:rPr>
+                        <w:t xml:space="preserve"> (dashed lines) according to the scale factor of mobile belt rheology: 5 (green), 3 (red) and 1 (blue). Black, pink and light green dashed dotted lines correspond</w:t>
+                      </w:r>
+                      <w:r>
+                        <w:rPr>
+                          <w:color w:val="000000"/>
+                        </w:rPr>
+                        <w:t>s</w:t>
+                      </w:r>
+                      <w:r>
+                        <w:rPr>
+                          <w:color w:val="000000"/>
+                        </w:rPr>
+                        <w:t xml:space="preserve"> to Reference (REF), Alternating Asthenospheric Drag (AAD) and Mobile Belt with Alternating </w:t>
+                      </w:r>
+                      <w:r>
+                        <w:rPr>
+                          <w:rFonts w:eastAsia="Noto Serif CJK SC" w:cs="Lohit Devanagari"/>
+                          <w:i/>
+                          <w:iCs/>
+                          <w:color w:val="000000"/>
+                          <w:kern w:val="2"/>
+                          <w:sz w:val="24"/>
+                          <w:szCs w:val="24"/>
+                          <w:lang w:val="pt-BR" w:eastAsia="zh-CN" w:bidi="hi-IN"/>
+                        </w:rPr>
+                        <w:t>D</w:t>
+                      </w:r>
+                      <w:r>
+                        <w:rPr>
+                          <w:color w:val="000000"/>
+                        </w:rPr>
+                        <w:t>rag (MBA) scenarios, respectively.</w:t>
                       </w:r>
                     </w:p>
                   </w:txbxContent>
@@ -388,7 +484,7 @@
                 <wp:positionV relativeFrom="paragraph">
                   <wp:posOffset>635</wp:posOffset>
                 </wp:positionV>
-                <wp:extent cx="5534660" cy="4577715"/>
+                <wp:extent cx="5535930" cy="4578985"/>
                 <wp:effectExtent l="0" t="0" r="0" b="0"/>
                 <wp:wrapSquare wrapText="largest"/>
                 <wp:docPr id="5" name="Quadro2"/>
@@ -399,7 +495,7 @@
                       <wps:spPr>
                         <a:xfrm>
                           <a:off x="0" y="0"/>
-                          <a:ext cx="5533920" cy="4577040"/>
+                          <a:ext cx="5535360" cy="4578480"/>
                         </a:xfrm>
                         <a:prstGeom prst="rect">
                           <a:avLst/>
@@ -428,9 +524,7 @@
                               </w:rPr>
                             </w:pPr>
                             <w:r>
-                              <w:rPr>
-                                <w:color w:val="000000"/>
-                              </w:rPr>
+                              <w:rPr/>
                               <w:drawing>
                                 <wp:inline distT="0" distB="0" distL="0" distR="0">
                                   <wp:extent cx="5533390" cy="4149725"/>
@@ -509,7 +603,19 @@
                               <w:rPr>
                                 <w:color w:val="000000"/>
                               </w:rPr>
-                              <w:t>: Evolution of temperature anomaly for the preliminary scenario used to build the cratonic keel scenarios. Red lines shows the 500, 800, 1300 °C isotherms.</w:t>
+                              <w:t xml:space="preserve">: Evolution of temperature anomaly for the preliminary scenario </w:t>
+                            </w:r>
+                            <w:r>
+                              <w:rPr>
+                                <w:color w:val="000000"/>
+                              </w:rPr>
+                              <w:t>(PS)</w:t>
+                            </w:r>
+                            <w:r>
+                              <w:rPr>
+                                <w:color w:val="000000"/>
+                              </w:rPr>
+                              <w:t xml:space="preserve"> used to build the cratonic keel scenarios. Red lines shows the 500, 800, 1300 °C isotherms.</w:t>
                             </w:r>
                           </w:p>
                         </w:txbxContent>
@@ -525,7 +631,7 @@
           </mc:Choice>
           <mc:Fallback>
             <w:pict>
-              <v:rect id="shape_0" ID="Quadro2" stroked="f" style="position:absolute;margin-left:23.05pt;margin-top:0.05pt;width:435.7pt;height:360.35pt;mso-position-horizontal:center">
+              <v:rect id="shape_0" ID="Quadro2" stroked="f" style="position:absolute;margin-left:23pt;margin-top:0.05pt;width:435.8pt;height:360.45pt;mso-position-horizontal:center">
                 <w10:wrap type="square"/>
                 <v:fill o:detectmouseclick="t" on="false"/>
                 <v:stroke color="#3465a4" joinstyle="round" endcap="flat"/>
@@ -542,9 +648,7 @@
                         </w:rPr>
                       </w:pPr>
                       <w:r>
-                        <w:rPr>
-                          <w:color w:val="000000"/>
-                        </w:rPr>
+                        <w:rPr/>
                         <w:drawing>
                           <wp:inline distT="0" distB="0" distL="0" distR="0">
                             <wp:extent cx="5533390" cy="4149725"/>
@@ -623,7 +727,19 @@
                         <w:rPr>
                           <w:color w:val="000000"/>
                         </w:rPr>
-                        <w:t>: Evolution of temperature anomaly for the preliminary scenario used to build the cratonic keel scenarios. Red lines shows the 500, 800, 1300 °C isotherms.</w:t>
+                        <w:t xml:space="preserve">: Evolution of temperature anomaly for the preliminary scenario </w:t>
+                      </w:r>
+                      <w:r>
+                        <w:rPr>
+                          <w:color w:val="000000"/>
+                        </w:rPr>
+                        <w:t>(PS)</w:t>
+                      </w:r>
+                      <w:r>
+                        <w:rPr>
+                          <w:color w:val="000000"/>
+                        </w:rPr>
+                        <w:t xml:space="preserve"> used to build the cratonic keel scenarios. Red lines shows the 500, 800, 1300 °C isotherms.</w:t>
                       </w:r>
                     </w:p>
                   </w:txbxContent>
@@ -962,7 +1078,7 @@
                 <wp:positionV relativeFrom="paragraph">
                   <wp:posOffset>33655</wp:posOffset>
                 </wp:positionV>
-                <wp:extent cx="5706110" cy="5166995"/>
+                <wp:extent cx="5707380" cy="5168265"/>
                 <wp:effectExtent l="0" t="0" r="0" b="0"/>
                 <wp:wrapSquare wrapText="largest"/>
                 <wp:docPr id="9" name="Quadro3"/>
@@ -973,7 +1089,7 @@
                       <wps:spPr>
                         <a:xfrm>
                           <a:off x="0" y="0"/>
-                          <a:ext cx="5705640" cy="5166360"/>
+                          <a:ext cx="5706720" cy="5167800"/>
                         </a:xfrm>
                         <a:prstGeom prst="rect">
                           <a:avLst/>
@@ -1002,9 +1118,7 @@
                               </w:rPr>
                             </w:pPr>
                             <w:r>
-                              <w:rPr>
-                                <w:color w:val="000000"/>
-                              </w:rPr>
+                              <w:rPr/>
                               <w:drawing>
                                 <wp:inline distT="0" distB="0" distL="0" distR="0">
                                   <wp:extent cx="5704840" cy="4563745"/>
@@ -1099,7 +1213,7 @@
           </mc:Choice>
           <mc:Fallback>
             <w:pict>
-              <v:rect id="shape_0" ID="Quadro3" stroked="f" style="position:absolute;margin-left:21.05pt;margin-top:2.65pt;width:449.2pt;height:406.75pt">
+              <v:rect id="shape_0" ID="Quadro3" stroked="f" style="position:absolute;margin-left:21.05pt;margin-top:2.65pt;width:449.3pt;height:406.85pt">
                 <w10:wrap type="square"/>
                 <v:fill o:detectmouseclick="t" on="false"/>
                 <v:stroke color="#3465a4" joinstyle="round" endcap="flat"/>
@@ -1116,9 +1230,7 @@
                         </w:rPr>
                       </w:pPr>
                       <w:r>
-                        <w:rPr>
-                          <w:color w:val="000000"/>
-                        </w:rPr>
+                        <w:rPr/>
                         <w:drawing>
                           <wp:inline distT="0" distB="0" distL="0" distR="0">
                             <wp:extent cx="5704840" cy="4563745"/>
@@ -1565,7 +1677,7 @@
         <w:gridCol w:w="2409"/>
         <w:gridCol w:w="2410"/>
         <w:gridCol w:w="2409"/>
-        <w:gridCol w:w="2410"/>
+        <w:gridCol w:w="2409"/>
       </w:tblGrid>
       <w:tr>
         <w:trPr/>
@@ -1630,7 +1742,7 @@
         </w:tc>
         <w:tc>
           <w:tcPr>
-            <w:tcW w:w="2410" w:type="dxa"/>
+            <w:tcW w:w="2409" w:type="dxa"/>
             <w:tcBorders>
               <w:top w:val="single" w:sz="2" w:space="0" w:color="000000"/>
               <w:start w:val="single" w:sz="2" w:space="0" w:color="000000"/>
@@ -1677,11 +1789,7 @@
             </w:pPr>
             <w:r>
               <w:rPr/>
-              <w:t xml:space="preserve">Wavelength </w:t>
-            </w:r>
-            <w:r>
-              <w:rPr/>
-              <w:t>[km]</w:t>
+              <w:t>Wavelength [km]</w:t>
             </w:r>
           </w:p>
         </w:tc>
@@ -1730,17 +1838,13 @@
             </w:r>
             <w:r>
               <w:rPr/>
-              <w:t xml:space="preserve"> km </w:t>
-            </w:r>
-            <w:r>
-              <w:rPr/>
-              <w:t>[2]</w:t>
+              <w:t xml:space="preserve"> km [2]</w:t>
             </w:r>
           </w:p>
         </w:tc>
         <w:tc>
           <w:tcPr>
-            <w:tcW w:w="2410" w:type="dxa"/>
+            <w:tcW w:w="2409" w:type="dxa"/>
             <w:tcBorders>
               <w:start w:val="single" w:sz="2" w:space="0" w:color="000000"/>
               <w:bottom w:val="single" w:sz="2" w:space="0" w:color="000000"/>
@@ -1769,15 +1873,7 @@
             </w:r>
             <w:r>
               <w:rPr/>
-              <w:t xml:space="preserve"> – 10</w:t>
-            </w:r>
-            <w:r>
-              <w:rPr/>
-              <w:t>00</w:t>
-            </w:r>
-            <w:r>
-              <w:rPr/>
-              <w:t xml:space="preserve"> km</w:t>
+              <w:t xml:space="preserve"> – 1000 km</w:t>
             </w:r>
           </w:p>
         </w:tc>
@@ -1799,11 +1895,7 @@
             </w:pPr>
             <w:r>
               <w:rPr/>
-              <w:t xml:space="preserve">Amplitude </w:t>
-            </w:r>
-            <w:r>
-              <w:rPr/>
-              <w:t>[km]</w:t>
+              <w:t>Amplitude [km]</w:t>
             </w:r>
           </w:p>
         </w:tc>
@@ -1822,15 +1914,7 @@
             </w:pPr>
             <w:r>
               <w:rPr/>
-              <w:t>-</w:t>
-            </w:r>
-            <w:r>
-              <w:rPr/>
-              <w:t>11 - 8</w:t>
-            </w:r>
-            <w:r>
-              <w:rPr/>
-              <w:t xml:space="preserve"> km</w:t>
+              <w:t>-11 - 8 km</w:t>
             </w:r>
           </w:p>
         </w:tc>
@@ -1869,7 +1953,7 @@
         </w:tc>
         <w:tc>
           <w:tcPr>
-            <w:tcW w:w="2410" w:type="dxa"/>
+            <w:tcW w:w="2409" w:type="dxa"/>
             <w:tcBorders>
               <w:start w:val="single" w:sz="2" w:space="0" w:color="000000"/>
               <w:bottom w:val="single" w:sz="2" w:space="0" w:color="000000"/>
@@ -1924,19 +2008,7 @@
             </w:pPr>
             <w:r>
               <w:rPr/>
-              <w:t xml:space="preserve">Rate </w:t>
-            </w:r>
-            <w:r>
-              <w:rPr/>
-              <w:t>[m/</w:t>
-            </w:r>
-            <w:r>
-              <w:rPr/>
-              <w:t>M</w:t>
-            </w:r>
-            <w:r>
-              <w:rPr/>
-              <w:t>yr]</w:t>
+              <w:t>Rate [m/Myr]</w:t>
             </w:r>
           </w:p>
         </w:tc>
@@ -1955,19 +2027,7 @@
             </w:pPr>
             <w:r>
               <w:rPr/>
-              <w:t>10</w:t>
-            </w:r>
-            <w:r>
-              <w:rPr/>
-              <w:t>²</w:t>
-            </w:r>
-            <w:r>
-              <w:rPr/>
-              <w:t xml:space="preserve"> – </w:t>
-            </w:r>
-            <w:r>
-              <w:rPr/>
-              <w:t>10³</w:t>
+              <w:t>10² – 10³</w:t>
             </w:r>
           </w:p>
         </w:tc>
@@ -1986,37 +2046,13 @@
             </w:pPr>
             <w:r>
               <w:rPr/>
-              <w:t>4x</w:t>
-            </w:r>
-            <w:r>
-              <w:rPr/>
-              <w:t>10</w:t>
-            </w:r>
-            <w:r>
-              <w:rPr/>
-              <w:t>¹</w:t>
-            </w:r>
-            <w:r>
-              <w:rPr/>
-              <w:t xml:space="preserve"> - </w:t>
-            </w:r>
-            <w:r>
-              <w:rPr/>
-              <w:t>5x</w:t>
-            </w:r>
-            <w:r>
-              <w:rPr/>
-              <w:t xml:space="preserve">10² </w:t>
-            </w:r>
-            <w:r>
-              <w:rPr/>
-              <w:t>[1, 2]</w:t>
+              <w:t>4x10¹ - 5x10² [1, 2]</w:t>
             </w:r>
           </w:p>
         </w:tc>
         <w:tc>
           <w:tcPr>
-            <w:tcW w:w="2410" w:type="dxa"/>
+            <w:tcW w:w="2409" w:type="dxa"/>
             <w:tcBorders>
               <w:start w:val="single" w:sz="2" w:space="0" w:color="000000"/>
               <w:bottom w:val="single" w:sz="2" w:space="0" w:color="000000"/>
@@ -2030,11 +2066,7 @@
             </w:pPr>
             <w:r>
               <w:rPr/>
-              <w:t>1</w:t>
-            </w:r>
-            <w:r>
-              <w:rPr/>
-              <w:t>0⁰</w:t>
+              <w:t>10⁰</w:t>
             </w:r>
           </w:p>
         </w:tc>
@@ -2056,11 +2088,7 @@
             </w:pPr>
             <w:r>
               <w:rPr/>
-              <w:t xml:space="preserve">Duration </w:t>
-            </w:r>
-            <w:r>
-              <w:rPr/>
-              <w:t>[Myr]</w:t>
+              <w:t>Duration [Myr]</w:t>
             </w:r>
           </w:p>
         </w:tc>
@@ -2098,17 +2126,13 @@
             </w:pPr>
             <w:r>
               <w:rPr/>
-              <w:t>~</w:t>
-            </w:r>
-            <w:r>
-              <w:rPr/>
-              <w:t>3 [2]</w:t>
+              <w:t>~3 [2]</w:t>
             </w:r>
           </w:p>
         </w:tc>
         <w:tc>
           <w:tcPr>
-            <w:tcW w:w="2410" w:type="dxa"/>
+            <w:tcW w:w="2409" w:type="dxa"/>
             <w:tcBorders>
               <w:start w:val="single" w:sz="2" w:space="0" w:color="000000"/>
               <w:bottom w:val="single" w:sz="2" w:space="0" w:color="000000"/>
@@ -2147,6 +2171,8 @@
         <w:rPr>
           <w:rFonts w:ascii="Liberation Serif" w:hAnsi="Liberation Serif" w:eastAsia="Noto Serif CJK SC" w:cs="Lohit Devanagari"/>
           <w:b w:val="false"/>
+          <w:b w:val="false"/>
+          <w:i w:val="false"/>
           <w:i w:val="false"/>
           <w:caps w:val="false"/>
           <w:smallCaps w:val="false"/>
@@ -2193,24 +2219,22 @@
           <w:t>https://doi.org/10.1002/9781119528609.ch15</w:t>
         </w:r>
       </w:hyperlink>
-      <w:hyperlink r:id="rId6">
-        <w:r>
-          <w:rPr>
-            <w:rFonts w:eastAsia="Noto Serif CJK SC" w:cs="Lohit Devanagari"/>
-            <w:b w:val="false"/>
-            <w:i w:val="false"/>
-            <w:caps w:val="false"/>
-            <w:smallCaps w:val="false"/>
-            <w:color w:val="auto"/>
-            <w:spacing w:val="0"/>
-            <w:kern w:val="2"/>
-            <w:sz w:val="24"/>
-            <w:szCs w:val="24"/>
-            <w:lang w:val="pt-BR" w:eastAsia="zh-CN" w:bidi="hi-IN"/>
-          </w:rPr>
-          <w:t xml:space="preserve"> </w:t>
-        </w:r>
-      </w:hyperlink>
+      <w:r>
+        <w:rPr>
+          <w:rFonts w:eastAsia="Noto Serif CJK SC" w:cs="Lohit Devanagari"/>
+          <w:b w:val="false"/>
+          <w:i w:val="false"/>
+          <w:caps w:val="false"/>
+          <w:smallCaps w:val="false"/>
+          <w:color w:val="auto"/>
+          <w:spacing w:val="0"/>
+          <w:kern w:val="2"/>
+          <w:sz w:val="24"/>
+          <w:szCs w:val="24"/>
+          <w:lang w:val="pt-BR" w:eastAsia="zh-CN" w:bidi="hi-IN"/>
+        </w:rPr>
+        <w:t xml:space="preserve"> </w:t>
+      </w:r>
     </w:p>
     <w:p>
       <w:pPr>
@@ -2220,6 +2244,8 @@
         <w:rPr>
           <w:rFonts w:ascii="Liberation Serif" w:hAnsi="Liberation Serif" w:eastAsia="Noto Serif CJK SC" w:cs="Lohit Devanagari"/>
           <w:b w:val="false"/>
+          <w:b w:val="false"/>
+          <w:i w:val="false"/>
           <w:i w:val="false"/>
           <w:caps w:val="false"/>
           <w:smallCaps w:val="false"/>
@@ -2281,7 +2307,7 @@
         </w:rPr>
         <w:t xml:space="preserve">Dávila, F. M., Lithgow-Bertelloni, C., Martina, F., Ávila, P., Nóbile, J., Collo, G., ... &amp; Sánchez, F. (2018). Mantle influence on Andean and pre-Andean topography. The Evolution of the Chilean-Argentinean Andes, 363-385. </w:t>
       </w:r>
-      <w:hyperlink r:id="rId7">
+      <w:hyperlink r:id="rId6">
         <w:r>
           <w:rPr>
             <w:rStyle w:val="LinkdaInternet"/>
@@ -2300,24 +2326,22 @@
           <w:t>https://doi.org/10.1007/978-3-319-67774-3_15</w:t>
         </w:r>
       </w:hyperlink>
-      <w:hyperlink r:id="rId8">
-        <w:r>
-          <w:rPr>
-            <w:rFonts w:eastAsia="Noto Serif CJK SC" w:cs="Lohit Devanagari"/>
-            <w:b w:val="false"/>
-            <w:i w:val="false"/>
-            <w:caps w:val="false"/>
-            <w:smallCaps w:val="false"/>
-            <w:color w:val="auto"/>
-            <w:spacing w:val="0"/>
-            <w:kern w:val="2"/>
-            <w:sz w:val="24"/>
-            <w:szCs w:val="24"/>
-            <w:lang w:val="pt-BR" w:eastAsia="zh-CN" w:bidi="hi-IN"/>
-          </w:rPr>
-          <w:t xml:space="preserve"> </w:t>
-        </w:r>
-      </w:hyperlink>
+      <w:r>
+        <w:rPr>
+          <w:rFonts w:eastAsia="Noto Serif CJK SC" w:cs="Lohit Devanagari"/>
+          <w:b w:val="false"/>
+          <w:i w:val="false"/>
+          <w:caps w:val="false"/>
+          <w:smallCaps w:val="false"/>
+          <w:color w:val="auto"/>
+          <w:spacing w:val="0"/>
+          <w:kern w:val="2"/>
+          <w:sz w:val="24"/>
+          <w:szCs w:val="24"/>
+          <w:lang w:val="pt-BR" w:eastAsia="zh-CN" w:bidi="hi-IN"/>
+        </w:rPr>
+        <w:t xml:space="preserve"> </w:t>
+      </w:r>
     </w:p>
     <w:sectPr>
       <w:type w:val="nextPage"/>

</xml_diff>